<commit_message>
bai thuc hanh 05
</commit_message>
<xml_diff>
--- a/Reports/B4/IT4490-710809-20180010-NguyễnHoàngAnh-Tuan11.docx
+++ b/Reports/B4/IT4490-710809-20180010-NguyễnHoàngAnh-Tuan11.docx
@@ -12,6 +12,7 @@
           <w:szCs w:val="32"/>
         </w:rPr>
       </w:pPr>
+      <w:proofErr w:type="spellStart"/>
       <w:r>
         <w:rPr>
           <w:rFonts w:ascii="Times New Roman" w:hAnsi="Times New Roman" w:cs="Times New Roman"/>
@@ -20,8 +21,9 @@
           <w:sz w:val="32"/>
           <w:szCs w:val="32"/>
         </w:rPr>
-        <w:t>Bài thực hành 0</w:t>
-      </w:r>
+        <w:t>Bài</w:t>
+      </w:r>
+      <w:proofErr w:type="spellEnd"/>
       <w:r>
         <w:rPr>
           <w:rFonts w:ascii="Times New Roman" w:hAnsi="Times New Roman" w:cs="Times New Roman"/>
@@ -30,8 +32,9 @@
           <w:sz w:val="32"/>
           <w:szCs w:val="32"/>
         </w:rPr>
-        <w:t>4</w:t>
-      </w:r>
+        <w:t xml:space="preserve"> </w:t>
+      </w:r>
+      <w:proofErr w:type="spellStart"/>
       <w:r>
         <w:rPr>
           <w:rFonts w:ascii="Times New Roman" w:hAnsi="Times New Roman" w:cs="Times New Roman"/>
@@ -40,8 +43,9 @@
           <w:sz w:val="32"/>
           <w:szCs w:val="32"/>
         </w:rPr>
-        <w:t xml:space="preserve"> – tuần </w:t>
-      </w:r>
+        <w:t>thực</w:t>
+      </w:r>
+      <w:proofErr w:type="spellEnd"/>
       <w:r>
         <w:rPr>
           <w:rFonts w:ascii="Times New Roman" w:hAnsi="Times New Roman" w:cs="Times New Roman"/>
@@ -50,8 +54,9 @@
           <w:sz w:val="32"/>
           <w:szCs w:val="32"/>
         </w:rPr>
-        <w:t>11</w:t>
-      </w:r>
+        <w:t xml:space="preserve"> </w:t>
+      </w:r>
+      <w:proofErr w:type="spellStart"/>
       <w:r>
         <w:rPr>
           <w:rFonts w:ascii="Times New Roman" w:hAnsi="Times New Roman" w:cs="Times New Roman"/>
@@ -60,8 +65,9 @@
           <w:sz w:val="32"/>
           <w:szCs w:val="32"/>
         </w:rPr>
-        <w:t xml:space="preserve">, ngày </w:t>
-      </w:r>
+        <w:t>hành</w:t>
+      </w:r>
+      <w:proofErr w:type="spellEnd"/>
       <w:r>
         <w:rPr>
           <w:rFonts w:ascii="Times New Roman" w:hAnsi="Times New Roman" w:cs="Times New Roman"/>
@@ -70,7 +76,7 @@
           <w:sz w:val="32"/>
           <w:szCs w:val="32"/>
         </w:rPr>
-        <w:t>7</w:t>
+        <w:t xml:space="preserve"> 0</w:t>
       </w:r>
       <w:r>
         <w:rPr>
@@ -80,7 +86,7 @@
           <w:sz w:val="32"/>
           <w:szCs w:val="32"/>
         </w:rPr>
-        <w:t>/1</w:t>
+        <w:t>4</w:t>
       </w:r>
       <w:r>
         <w:rPr>
@@ -90,8 +96,9 @@
           <w:sz w:val="32"/>
           <w:szCs w:val="32"/>
         </w:rPr>
-        <w:t>2</w:t>
-      </w:r>
+        <w:t xml:space="preserve"> – </w:t>
+      </w:r>
+      <w:proofErr w:type="spellStart"/>
       <w:r>
         <w:rPr>
           <w:rFonts w:ascii="Times New Roman" w:hAnsi="Times New Roman" w:cs="Times New Roman"/>
@@ -100,11 +107,10 @@
           <w:sz w:val="32"/>
           <w:szCs w:val="32"/>
         </w:rPr>
-        <w:t>/2021.</w:t>
-      </w:r>
-    </w:p>
-    <w:p>
-      <w:pPr>
+        <w:t>tuần</w:t>
+      </w:r>
+      <w:proofErr w:type="spellEnd"/>
+      <w:r>
         <w:rPr>
           <w:rFonts w:ascii="Times New Roman" w:hAnsi="Times New Roman" w:cs="Times New Roman"/>
           <w:b/>
@@ -112,7 +118,8 @@
           <w:sz w:val="32"/>
           <w:szCs w:val="32"/>
         </w:rPr>
-      </w:pPr>
+        <w:t xml:space="preserve"> </w:t>
+      </w:r>
       <w:r>
         <w:rPr>
           <w:rFonts w:ascii="Times New Roman" w:hAnsi="Times New Roman" w:cs="Times New Roman"/>
@@ -121,7 +128,222 @@
           <w:sz w:val="32"/>
           <w:szCs w:val="32"/>
         </w:rPr>
-        <w:t xml:space="preserve">Họ và tên: Nguyễn Hoàng Anh – MSSV 20180010 – Lớp TH: </w:t>
+        <w:t>11</w:t>
+      </w:r>
+      <w:r>
+        <w:rPr>
+          <w:rFonts w:ascii="Times New Roman" w:hAnsi="Times New Roman" w:cs="Times New Roman"/>
+          <w:b/>
+          <w:bCs/>
+          <w:sz w:val="32"/>
+          <w:szCs w:val="32"/>
+        </w:rPr>
+        <w:t xml:space="preserve">, </w:t>
+      </w:r>
+      <w:proofErr w:type="spellStart"/>
+      <w:r>
+        <w:rPr>
+          <w:rFonts w:ascii="Times New Roman" w:hAnsi="Times New Roman" w:cs="Times New Roman"/>
+          <w:b/>
+          <w:bCs/>
+          <w:sz w:val="32"/>
+          <w:szCs w:val="32"/>
+        </w:rPr>
+        <w:t>ngày</w:t>
+      </w:r>
+      <w:proofErr w:type="spellEnd"/>
+      <w:r>
+        <w:rPr>
+          <w:rFonts w:ascii="Times New Roman" w:hAnsi="Times New Roman" w:cs="Times New Roman"/>
+          <w:b/>
+          <w:bCs/>
+          <w:sz w:val="32"/>
+          <w:szCs w:val="32"/>
+        </w:rPr>
+        <w:t xml:space="preserve"> </w:t>
+      </w:r>
+      <w:r>
+        <w:rPr>
+          <w:rFonts w:ascii="Times New Roman" w:hAnsi="Times New Roman" w:cs="Times New Roman"/>
+          <w:b/>
+          <w:bCs/>
+          <w:sz w:val="32"/>
+          <w:szCs w:val="32"/>
+        </w:rPr>
+        <w:t>7</w:t>
+      </w:r>
+      <w:r>
+        <w:rPr>
+          <w:rFonts w:ascii="Times New Roman" w:hAnsi="Times New Roman" w:cs="Times New Roman"/>
+          <w:b/>
+          <w:bCs/>
+          <w:sz w:val="32"/>
+          <w:szCs w:val="32"/>
+        </w:rPr>
+        <w:t>/1</w:t>
+      </w:r>
+      <w:r>
+        <w:rPr>
+          <w:rFonts w:ascii="Times New Roman" w:hAnsi="Times New Roman" w:cs="Times New Roman"/>
+          <w:b/>
+          <w:bCs/>
+          <w:sz w:val="32"/>
+          <w:szCs w:val="32"/>
+        </w:rPr>
+        <w:t>2</w:t>
+      </w:r>
+      <w:r>
+        <w:rPr>
+          <w:rFonts w:ascii="Times New Roman" w:hAnsi="Times New Roman" w:cs="Times New Roman"/>
+          <w:b/>
+          <w:bCs/>
+          <w:sz w:val="32"/>
+          <w:szCs w:val="32"/>
+        </w:rPr>
+        <w:t>/2021.</w:t>
+      </w:r>
+    </w:p>
+    <w:p>
+      <w:pPr>
+        <w:rPr>
+          <w:rFonts w:ascii="Times New Roman" w:hAnsi="Times New Roman" w:cs="Times New Roman"/>
+          <w:b/>
+          <w:bCs/>
+          <w:sz w:val="32"/>
+          <w:szCs w:val="32"/>
+        </w:rPr>
+      </w:pPr>
+      <w:proofErr w:type="spellStart"/>
+      <w:r>
+        <w:rPr>
+          <w:rFonts w:ascii="Times New Roman" w:hAnsi="Times New Roman" w:cs="Times New Roman"/>
+          <w:b/>
+          <w:bCs/>
+          <w:sz w:val="32"/>
+          <w:szCs w:val="32"/>
+        </w:rPr>
+        <w:t>Họ</w:t>
+      </w:r>
+      <w:proofErr w:type="spellEnd"/>
+      <w:r>
+        <w:rPr>
+          <w:rFonts w:ascii="Times New Roman" w:hAnsi="Times New Roman" w:cs="Times New Roman"/>
+          <w:b/>
+          <w:bCs/>
+          <w:sz w:val="32"/>
+          <w:szCs w:val="32"/>
+        </w:rPr>
+        <w:t xml:space="preserve"> </w:t>
+      </w:r>
+      <w:proofErr w:type="spellStart"/>
+      <w:r>
+        <w:rPr>
+          <w:rFonts w:ascii="Times New Roman" w:hAnsi="Times New Roman" w:cs="Times New Roman"/>
+          <w:b/>
+          <w:bCs/>
+          <w:sz w:val="32"/>
+          <w:szCs w:val="32"/>
+        </w:rPr>
+        <w:t>và</w:t>
+      </w:r>
+      <w:proofErr w:type="spellEnd"/>
+      <w:r>
+        <w:rPr>
+          <w:rFonts w:ascii="Times New Roman" w:hAnsi="Times New Roman" w:cs="Times New Roman"/>
+          <w:b/>
+          <w:bCs/>
+          <w:sz w:val="32"/>
+          <w:szCs w:val="32"/>
+        </w:rPr>
+        <w:t xml:space="preserve"> </w:t>
+      </w:r>
+      <w:proofErr w:type="spellStart"/>
+      <w:r>
+        <w:rPr>
+          <w:rFonts w:ascii="Times New Roman" w:hAnsi="Times New Roman" w:cs="Times New Roman"/>
+          <w:b/>
+          <w:bCs/>
+          <w:sz w:val="32"/>
+          <w:szCs w:val="32"/>
+        </w:rPr>
+        <w:t>tên</w:t>
+      </w:r>
+      <w:proofErr w:type="spellEnd"/>
+      <w:r>
+        <w:rPr>
+          <w:rFonts w:ascii="Times New Roman" w:hAnsi="Times New Roman" w:cs="Times New Roman"/>
+          <w:b/>
+          <w:bCs/>
+          <w:sz w:val="32"/>
+          <w:szCs w:val="32"/>
+        </w:rPr>
+        <w:t xml:space="preserve">: </w:t>
+      </w:r>
+      <w:proofErr w:type="spellStart"/>
+      <w:r>
+        <w:rPr>
+          <w:rFonts w:ascii="Times New Roman" w:hAnsi="Times New Roman" w:cs="Times New Roman"/>
+          <w:b/>
+          <w:bCs/>
+          <w:sz w:val="32"/>
+          <w:szCs w:val="32"/>
+        </w:rPr>
+        <w:t>Nguyễn</w:t>
+      </w:r>
+      <w:proofErr w:type="spellEnd"/>
+      <w:r>
+        <w:rPr>
+          <w:rFonts w:ascii="Times New Roman" w:hAnsi="Times New Roman" w:cs="Times New Roman"/>
+          <w:b/>
+          <w:bCs/>
+          <w:sz w:val="32"/>
+          <w:szCs w:val="32"/>
+        </w:rPr>
+        <w:t xml:space="preserve"> </w:t>
+      </w:r>
+      <w:proofErr w:type="spellStart"/>
+      <w:r>
+        <w:rPr>
+          <w:rFonts w:ascii="Times New Roman" w:hAnsi="Times New Roman" w:cs="Times New Roman"/>
+          <w:b/>
+          <w:bCs/>
+          <w:sz w:val="32"/>
+          <w:szCs w:val="32"/>
+        </w:rPr>
+        <w:t>Hoàng</w:t>
+      </w:r>
+      <w:proofErr w:type="spellEnd"/>
+      <w:r>
+        <w:rPr>
+          <w:rFonts w:ascii="Times New Roman" w:hAnsi="Times New Roman" w:cs="Times New Roman"/>
+          <w:b/>
+          <w:bCs/>
+          <w:sz w:val="32"/>
+          <w:szCs w:val="32"/>
+        </w:rPr>
+        <w:t xml:space="preserve"> Anh – MSSV 20180010 – </w:t>
+      </w:r>
+      <w:proofErr w:type="spellStart"/>
+      <w:r>
+        <w:rPr>
+          <w:rFonts w:ascii="Times New Roman" w:hAnsi="Times New Roman" w:cs="Times New Roman"/>
+          <w:b/>
+          <w:bCs/>
+          <w:sz w:val="32"/>
+          <w:szCs w:val="32"/>
+        </w:rPr>
+        <w:t>Lớp</w:t>
+      </w:r>
+      <w:proofErr w:type="spellEnd"/>
+      <w:r>
+        <w:rPr>
+          <w:rFonts w:ascii="Times New Roman" w:hAnsi="Times New Roman" w:cs="Times New Roman"/>
+          <w:b/>
+          <w:bCs/>
+          <w:sz w:val="32"/>
+          <w:szCs w:val="32"/>
+        </w:rPr>
+        <w:t xml:space="preserve"> TH: </w:t>
       </w:r>
       <w:r>
         <w:rPr>
@@ -153,7 +375,107 @@
           <w:sz w:val="32"/>
           <w:szCs w:val="32"/>
         </w:rPr>
-        <w:t xml:space="preserve">Link đã nộp bài lên github : </w:t>
+        <w:t xml:space="preserve">Link </w:t>
+      </w:r>
+      <w:proofErr w:type="spellStart"/>
+      <w:r>
+        <w:rPr>
+          <w:rFonts w:ascii="Times New Roman" w:hAnsi="Times New Roman" w:cs="Times New Roman"/>
+          <w:sz w:val="32"/>
+          <w:szCs w:val="32"/>
+        </w:rPr>
+        <w:t>đã</w:t>
+      </w:r>
+      <w:proofErr w:type="spellEnd"/>
+      <w:r>
+        <w:rPr>
+          <w:rFonts w:ascii="Times New Roman" w:hAnsi="Times New Roman" w:cs="Times New Roman"/>
+          <w:sz w:val="32"/>
+          <w:szCs w:val="32"/>
+        </w:rPr>
+        <w:t xml:space="preserve"> </w:t>
+      </w:r>
+      <w:proofErr w:type="spellStart"/>
+      <w:r>
+        <w:rPr>
+          <w:rFonts w:ascii="Times New Roman" w:hAnsi="Times New Roman" w:cs="Times New Roman"/>
+          <w:sz w:val="32"/>
+          <w:szCs w:val="32"/>
+        </w:rPr>
+        <w:t>nộp</w:t>
+      </w:r>
+      <w:proofErr w:type="spellEnd"/>
+      <w:r>
+        <w:rPr>
+          <w:rFonts w:ascii="Times New Roman" w:hAnsi="Times New Roman" w:cs="Times New Roman"/>
+          <w:sz w:val="32"/>
+          <w:szCs w:val="32"/>
+        </w:rPr>
+        <w:t xml:space="preserve"> </w:t>
+      </w:r>
+      <w:proofErr w:type="spellStart"/>
+      <w:r>
+        <w:rPr>
+          <w:rFonts w:ascii="Times New Roman" w:hAnsi="Times New Roman" w:cs="Times New Roman"/>
+          <w:sz w:val="32"/>
+          <w:szCs w:val="32"/>
+        </w:rPr>
+        <w:t>bài</w:t>
+      </w:r>
+      <w:proofErr w:type="spellEnd"/>
+      <w:r>
+        <w:rPr>
+          <w:rFonts w:ascii="Times New Roman" w:hAnsi="Times New Roman" w:cs="Times New Roman"/>
+          <w:sz w:val="32"/>
+          <w:szCs w:val="32"/>
+        </w:rPr>
+        <w:t xml:space="preserve"> </w:t>
+      </w:r>
+      <w:proofErr w:type="spellStart"/>
+      <w:r>
+        <w:rPr>
+          <w:rFonts w:ascii="Times New Roman" w:hAnsi="Times New Roman" w:cs="Times New Roman"/>
+          <w:sz w:val="32"/>
+          <w:szCs w:val="32"/>
+        </w:rPr>
+        <w:t>lên</w:t>
+      </w:r>
+      <w:proofErr w:type="spellEnd"/>
+      <w:r>
+        <w:rPr>
+          <w:rFonts w:ascii="Times New Roman" w:hAnsi="Times New Roman" w:cs="Times New Roman"/>
+          <w:sz w:val="32"/>
+          <w:szCs w:val="32"/>
+        </w:rPr>
+        <w:t xml:space="preserve"> </w:t>
+      </w:r>
+      <w:proofErr w:type="spellStart"/>
+      <w:proofErr w:type="gramStart"/>
+      <w:r>
+        <w:rPr>
+          <w:rFonts w:ascii="Times New Roman" w:hAnsi="Times New Roman" w:cs="Times New Roman"/>
+          <w:sz w:val="32"/>
+          <w:szCs w:val="32"/>
+        </w:rPr>
+        <w:t>github</w:t>
+      </w:r>
+      <w:proofErr w:type="spellEnd"/>
+      <w:r>
+        <w:rPr>
+          <w:rFonts w:ascii="Times New Roman" w:hAnsi="Times New Roman" w:cs="Times New Roman"/>
+          <w:sz w:val="32"/>
+          <w:szCs w:val="32"/>
+        </w:rPr>
+        <w:t xml:space="preserve"> :</w:t>
+      </w:r>
+      <w:proofErr w:type="gramEnd"/>
+      <w:r>
+        <w:rPr>
+          <w:rFonts w:ascii="Times New Roman" w:hAnsi="Times New Roman" w:cs="Times New Roman"/>
+          <w:sz w:val="32"/>
+          <w:szCs w:val="32"/>
+        </w:rPr>
+        <w:t xml:space="preserve"> </w:t>
       </w:r>
       <w:hyperlink r:id="rId5" w:history="1">
         <w:r>
@@ -179,14 +501,134 @@
           <w:szCs w:val="32"/>
         </w:rPr>
       </w:pPr>
+      <w:proofErr w:type="spellStart"/>
       <w:r>
         <w:rPr>
           <w:rFonts w:ascii="Times New Roman" w:hAnsi="Times New Roman" w:cs="Times New Roman"/>
           <w:sz w:val="32"/>
           <w:szCs w:val="32"/>
         </w:rPr>
-        <w:t>Nội dung báo cáo kết quả thực hành :</w:t>
-      </w:r>
+        <w:t>Nội</w:t>
+      </w:r>
+      <w:proofErr w:type="spellEnd"/>
+      <w:r>
+        <w:rPr>
+          <w:rFonts w:ascii="Times New Roman" w:hAnsi="Times New Roman" w:cs="Times New Roman"/>
+          <w:sz w:val="32"/>
+          <w:szCs w:val="32"/>
+        </w:rPr>
+        <w:t xml:space="preserve"> dung </w:t>
+      </w:r>
+      <w:proofErr w:type="spellStart"/>
+      <w:r>
+        <w:rPr>
+          <w:rFonts w:ascii="Times New Roman" w:hAnsi="Times New Roman" w:cs="Times New Roman"/>
+          <w:sz w:val="32"/>
+          <w:szCs w:val="32"/>
+        </w:rPr>
+        <w:t>báo</w:t>
+      </w:r>
+      <w:proofErr w:type="spellEnd"/>
+      <w:r>
+        <w:rPr>
+          <w:rFonts w:ascii="Times New Roman" w:hAnsi="Times New Roman" w:cs="Times New Roman"/>
+          <w:sz w:val="32"/>
+          <w:szCs w:val="32"/>
+        </w:rPr>
+        <w:t xml:space="preserve"> </w:t>
+      </w:r>
+      <w:proofErr w:type="spellStart"/>
+      <w:r>
+        <w:rPr>
+          <w:rFonts w:ascii="Times New Roman" w:hAnsi="Times New Roman" w:cs="Times New Roman"/>
+          <w:sz w:val="32"/>
+          <w:szCs w:val="32"/>
+        </w:rPr>
+        <w:t>cáo</w:t>
+      </w:r>
+      <w:proofErr w:type="spellEnd"/>
+      <w:r>
+        <w:rPr>
+          <w:rFonts w:ascii="Times New Roman" w:hAnsi="Times New Roman" w:cs="Times New Roman"/>
+          <w:sz w:val="32"/>
+          <w:szCs w:val="32"/>
+        </w:rPr>
+        <w:t xml:space="preserve"> </w:t>
+      </w:r>
+      <w:proofErr w:type="spellStart"/>
+      <w:r>
+        <w:rPr>
+          <w:rFonts w:ascii="Times New Roman" w:hAnsi="Times New Roman" w:cs="Times New Roman"/>
+          <w:sz w:val="32"/>
+          <w:szCs w:val="32"/>
+        </w:rPr>
+        <w:t>kết</w:t>
+      </w:r>
+      <w:proofErr w:type="spellEnd"/>
+      <w:r>
+        <w:rPr>
+          <w:rFonts w:ascii="Times New Roman" w:hAnsi="Times New Roman" w:cs="Times New Roman"/>
+          <w:sz w:val="32"/>
+          <w:szCs w:val="32"/>
+        </w:rPr>
+        <w:t xml:space="preserve"> </w:t>
+      </w:r>
+      <w:proofErr w:type="spellStart"/>
+      <w:r>
+        <w:rPr>
+          <w:rFonts w:ascii="Times New Roman" w:hAnsi="Times New Roman" w:cs="Times New Roman"/>
+          <w:sz w:val="32"/>
+          <w:szCs w:val="32"/>
+        </w:rPr>
+        <w:t>quả</w:t>
+      </w:r>
+      <w:proofErr w:type="spellEnd"/>
+      <w:r>
+        <w:rPr>
+          <w:rFonts w:ascii="Times New Roman" w:hAnsi="Times New Roman" w:cs="Times New Roman"/>
+          <w:sz w:val="32"/>
+          <w:szCs w:val="32"/>
+        </w:rPr>
+        <w:t xml:space="preserve"> </w:t>
+      </w:r>
+      <w:proofErr w:type="spellStart"/>
+      <w:r>
+        <w:rPr>
+          <w:rFonts w:ascii="Times New Roman" w:hAnsi="Times New Roman" w:cs="Times New Roman"/>
+          <w:sz w:val="32"/>
+          <w:szCs w:val="32"/>
+        </w:rPr>
+        <w:t>thực</w:t>
+      </w:r>
+      <w:proofErr w:type="spellEnd"/>
+      <w:r>
+        <w:rPr>
+          <w:rFonts w:ascii="Times New Roman" w:hAnsi="Times New Roman" w:cs="Times New Roman"/>
+          <w:sz w:val="32"/>
+          <w:szCs w:val="32"/>
+        </w:rPr>
+        <w:t xml:space="preserve"> </w:t>
+      </w:r>
+      <w:proofErr w:type="spellStart"/>
+      <w:proofErr w:type="gramStart"/>
+      <w:r>
+        <w:rPr>
+          <w:rFonts w:ascii="Times New Roman" w:hAnsi="Times New Roman" w:cs="Times New Roman"/>
+          <w:sz w:val="32"/>
+          <w:szCs w:val="32"/>
+        </w:rPr>
+        <w:t>hành</w:t>
+      </w:r>
+      <w:proofErr w:type="spellEnd"/>
+      <w:r>
+        <w:rPr>
+          <w:rFonts w:ascii="Times New Roman" w:hAnsi="Times New Roman" w:cs="Times New Roman"/>
+          <w:sz w:val="32"/>
+          <w:szCs w:val="32"/>
+        </w:rPr>
+        <w:t xml:space="preserve"> :</w:t>
+      </w:r>
+      <w:proofErr w:type="gramEnd"/>
     </w:p>
     <w:p>
       <w:pPr>
@@ -213,16 +655,84 @@
           <w:szCs w:val="28"/>
         </w:rPr>
       </w:pPr>
-      <w:r>
-        <w:rPr>
-          <w:rFonts w:ascii="Times New Roman" w:hAnsi="Times New Roman" w:cs="Times New Roman"/>
-          <w:b/>
-          <w:bCs/>
-          <w:sz w:val="28"/>
-          <w:szCs w:val="28"/>
-        </w:rPr>
-        <w:t>Kiểm thử đơn vị</w:t>
-      </w:r>
+      <w:proofErr w:type="spellStart"/>
+      <w:r>
+        <w:rPr>
+          <w:rFonts w:ascii="Times New Roman" w:hAnsi="Times New Roman" w:cs="Times New Roman"/>
+          <w:b/>
+          <w:bCs/>
+          <w:sz w:val="28"/>
+          <w:szCs w:val="28"/>
+        </w:rPr>
+        <w:t>Kiểm</w:t>
+      </w:r>
+      <w:proofErr w:type="spellEnd"/>
+      <w:r>
+        <w:rPr>
+          <w:rFonts w:ascii="Times New Roman" w:hAnsi="Times New Roman" w:cs="Times New Roman"/>
+          <w:b/>
+          <w:bCs/>
+          <w:sz w:val="28"/>
+          <w:szCs w:val="28"/>
+        </w:rPr>
+        <w:t xml:space="preserve"> </w:t>
+      </w:r>
+      <w:proofErr w:type="spellStart"/>
+      <w:r>
+        <w:rPr>
+          <w:rFonts w:ascii="Times New Roman" w:hAnsi="Times New Roman" w:cs="Times New Roman"/>
+          <w:b/>
+          <w:bCs/>
+          <w:sz w:val="28"/>
+          <w:szCs w:val="28"/>
+        </w:rPr>
+        <w:t>thử</w:t>
+      </w:r>
+      <w:proofErr w:type="spellEnd"/>
+      <w:r>
+        <w:rPr>
+          <w:rFonts w:ascii="Times New Roman" w:hAnsi="Times New Roman" w:cs="Times New Roman"/>
+          <w:b/>
+          <w:bCs/>
+          <w:sz w:val="28"/>
+          <w:szCs w:val="28"/>
+        </w:rPr>
+        <w:t xml:space="preserve"> </w:t>
+      </w:r>
+      <w:proofErr w:type="spellStart"/>
+      <w:r>
+        <w:rPr>
+          <w:rFonts w:ascii="Times New Roman" w:hAnsi="Times New Roman" w:cs="Times New Roman"/>
+          <w:b/>
+          <w:bCs/>
+          <w:sz w:val="28"/>
+          <w:szCs w:val="28"/>
+        </w:rPr>
+        <w:t>đơn</w:t>
+      </w:r>
+      <w:proofErr w:type="spellEnd"/>
+      <w:r>
+        <w:rPr>
+          <w:rFonts w:ascii="Times New Roman" w:hAnsi="Times New Roman" w:cs="Times New Roman"/>
+          <w:b/>
+          <w:bCs/>
+          <w:sz w:val="28"/>
+          <w:szCs w:val="28"/>
+        </w:rPr>
+        <w:t xml:space="preserve"> </w:t>
+      </w:r>
+      <w:proofErr w:type="spellStart"/>
+      <w:r>
+        <w:rPr>
+          <w:rFonts w:ascii="Times New Roman" w:hAnsi="Times New Roman" w:cs="Times New Roman"/>
+          <w:b/>
+          <w:bCs/>
+          <w:sz w:val="28"/>
+          <w:szCs w:val="28"/>
+        </w:rPr>
+        <w:t>vị</w:t>
+      </w:r>
+      <w:proofErr w:type="spellEnd"/>
     </w:p>
     <w:p>
       <w:pPr>
@@ -278,14 +788,34 @@
           <w:szCs w:val="28"/>
         </w:rPr>
       </w:pPr>
-      <w:r>
-        <w:rPr>
-          <w:rFonts w:ascii="Times New Roman" w:hAnsi="Times New Roman" w:cs="Times New Roman"/>
-          <w:sz w:val="28"/>
-          <w:szCs w:val="28"/>
-        </w:rPr>
-        <w:t>Viết function ValidatePhoneNumber</w:t>
-      </w:r>
+      <w:proofErr w:type="spellStart"/>
+      <w:r>
+        <w:rPr>
+          <w:rFonts w:ascii="Times New Roman" w:hAnsi="Times New Roman" w:cs="Times New Roman"/>
+          <w:sz w:val="28"/>
+          <w:szCs w:val="28"/>
+        </w:rPr>
+        <w:t>Viết</w:t>
+      </w:r>
+      <w:proofErr w:type="spellEnd"/>
+      <w:r>
+        <w:rPr>
+          <w:rFonts w:ascii="Times New Roman" w:hAnsi="Times New Roman" w:cs="Times New Roman"/>
+          <w:sz w:val="28"/>
+          <w:szCs w:val="28"/>
+        </w:rPr>
+        <w:t xml:space="preserve"> function </w:t>
+      </w:r>
+      <w:proofErr w:type="spellStart"/>
+      <w:r>
+        <w:rPr>
+          <w:rFonts w:ascii="Times New Roman" w:hAnsi="Times New Roman" w:cs="Times New Roman"/>
+          <w:sz w:val="28"/>
+          <w:szCs w:val="28"/>
+        </w:rPr>
+        <w:t>ValidatePhoneNumber</w:t>
+      </w:r>
+      <w:proofErr w:type="spellEnd"/>
     </w:p>
     <w:p>
       <w:pPr>
@@ -356,13 +886,77 @@
           <w:szCs w:val="28"/>
         </w:rPr>
       </w:pPr>
-      <w:r>
-        <w:rPr>
-          <w:rFonts w:ascii="Times New Roman" w:hAnsi="Times New Roman" w:cs="Times New Roman"/>
-          <w:sz w:val="28"/>
-          <w:szCs w:val="28"/>
-        </w:rPr>
-        <w:t>Viết Test và chạy Test cho Validate Phone Number</w:t>
+      <w:proofErr w:type="spellStart"/>
+      <w:r>
+        <w:rPr>
+          <w:rFonts w:ascii="Times New Roman" w:hAnsi="Times New Roman" w:cs="Times New Roman"/>
+          <w:sz w:val="28"/>
+          <w:szCs w:val="28"/>
+        </w:rPr>
+        <w:t>Viết</w:t>
+      </w:r>
+      <w:proofErr w:type="spellEnd"/>
+      <w:r>
+        <w:rPr>
+          <w:rFonts w:ascii="Times New Roman" w:hAnsi="Times New Roman" w:cs="Times New Roman"/>
+          <w:sz w:val="28"/>
+          <w:szCs w:val="28"/>
+        </w:rPr>
+        <w:t xml:space="preserve"> Test </w:t>
+      </w:r>
+      <w:proofErr w:type="spellStart"/>
+      <w:r>
+        <w:rPr>
+          <w:rFonts w:ascii="Times New Roman" w:hAnsi="Times New Roman" w:cs="Times New Roman"/>
+          <w:sz w:val="28"/>
+          <w:szCs w:val="28"/>
+        </w:rPr>
+        <w:t>và</w:t>
+      </w:r>
+      <w:proofErr w:type="spellEnd"/>
+      <w:r>
+        <w:rPr>
+          <w:rFonts w:ascii="Times New Roman" w:hAnsi="Times New Roman" w:cs="Times New Roman"/>
+          <w:sz w:val="28"/>
+          <w:szCs w:val="28"/>
+        </w:rPr>
+        <w:t xml:space="preserve"> </w:t>
+      </w:r>
+      <w:proofErr w:type="spellStart"/>
+      <w:r>
+        <w:rPr>
+          <w:rFonts w:ascii="Times New Roman" w:hAnsi="Times New Roman" w:cs="Times New Roman"/>
+          <w:sz w:val="28"/>
+          <w:szCs w:val="28"/>
+        </w:rPr>
+        <w:t>chạy</w:t>
+      </w:r>
+      <w:proofErr w:type="spellEnd"/>
+      <w:r>
+        <w:rPr>
+          <w:rFonts w:ascii="Times New Roman" w:hAnsi="Times New Roman" w:cs="Times New Roman"/>
+          <w:sz w:val="28"/>
+          <w:szCs w:val="28"/>
+        </w:rPr>
+        <w:t xml:space="preserve"> Test </w:t>
+      </w:r>
+      <w:proofErr w:type="spellStart"/>
+      <w:r>
+        <w:rPr>
+          <w:rFonts w:ascii="Times New Roman" w:hAnsi="Times New Roman" w:cs="Times New Roman"/>
+          <w:sz w:val="28"/>
+          <w:szCs w:val="28"/>
+        </w:rPr>
+        <w:t>cho</w:t>
+      </w:r>
+      <w:proofErr w:type="spellEnd"/>
+      <w:r>
+        <w:rPr>
+          <w:rFonts w:ascii="Times New Roman" w:hAnsi="Times New Roman" w:cs="Times New Roman"/>
+          <w:sz w:val="28"/>
+          <w:szCs w:val="28"/>
+        </w:rPr>
+        <w:t xml:space="preserve"> Validate Phone Number</w:t>
       </w:r>
     </w:p>
     <w:p>
@@ -843,7 +1437,29 @@
           <w:szCs w:val="28"/>
         </w:rPr>
         <w:tab/>
-        <w:t>1.4. Tạo Test Suit</w:t>
+        <w:t xml:space="preserve">1.4. </w:t>
+      </w:r>
+      <w:proofErr w:type="spellStart"/>
+      <w:r>
+        <w:rPr>
+          <w:rFonts w:ascii="Times New Roman" w:hAnsi="Times New Roman" w:cs="Times New Roman"/>
+          <w:b/>
+          <w:bCs/>
+          <w:sz w:val="28"/>
+          <w:szCs w:val="28"/>
+        </w:rPr>
+        <w:t>Tạo</w:t>
+      </w:r>
+      <w:proofErr w:type="spellEnd"/>
+      <w:r>
+        <w:rPr>
+          <w:rFonts w:ascii="Times New Roman" w:hAnsi="Times New Roman" w:cs="Times New Roman"/>
+          <w:b/>
+          <w:bCs/>
+          <w:sz w:val="28"/>
+          <w:szCs w:val="28"/>
+        </w:rPr>
+        <w:t xml:space="preserve"> Test Suit</w:t>
       </w:r>
     </w:p>
     <w:p>
@@ -864,14 +1480,88 @@
         </w:rPr>
         <w:tab/>
       </w:r>
-      <w:r>
-        <w:rPr>
-          <w:rFonts w:ascii="Times New Roman" w:hAnsi="Times New Roman" w:cs="Times New Roman"/>
-          <w:sz w:val="28"/>
-          <w:szCs w:val="28"/>
-        </w:rPr>
-        <w:t>Tạo test suit cho ValidatePhoneNumber, ValidateName, ValidateAddress</w:t>
-      </w:r>
+      <w:proofErr w:type="spellStart"/>
+      <w:r>
+        <w:rPr>
+          <w:rFonts w:ascii="Times New Roman" w:hAnsi="Times New Roman" w:cs="Times New Roman"/>
+          <w:sz w:val="28"/>
+          <w:szCs w:val="28"/>
+        </w:rPr>
+        <w:t>Tạo</w:t>
+      </w:r>
+      <w:proofErr w:type="spellEnd"/>
+      <w:r>
+        <w:rPr>
+          <w:rFonts w:ascii="Times New Roman" w:hAnsi="Times New Roman" w:cs="Times New Roman"/>
+          <w:sz w:val="28"/>
+          <w:szCs w:val="28"/>
+        </w:rPr>
+        <w:t xml:space="preserve"> test suit </w:t>
+      </w:r>
+      <w:proofErr w:type="spellStart"/>
+      <w:r>
+        <w:rPr>
+          <w:rFonts w:ascii="Times New Roman" w:hAnsi="Times New Roman" w:cs="Times New Roman"/>
+          <w:sz w:val="28"/>
+          <w:szCs w:val="28"/>
+        </w:rPr>
+        <w:t>cho</w:t>
+      </w:r>
+      <w:proofErr w:type="spellEnd"/>
+      <w:r>
+        <w:rPr>
+          <w:rFonts w:ascii="Times New Roman" w:hAnsi="Times New Roman" w:cs="Times New Roman"/>
+          <w:sz w:val="28"/>
+          <w:szCs w:val="28"/>
+        </w:rPr>
+        <w:t xml:space="preserve"> </w:t>
+      </w:r>
+      <w:proofErr w:type="spellStart"/>
+      <w:r>
+        <w:rPr>
+          <w:rFonts w:ascii="Times New Roman" w:hAnsi="Times New Roman" w:cs="Times New Roman"/>
+          <w:sz w:val="28"/>
+          <w:szCs w:val="28"/>
+        </w:rPr>
+        <w:t>ValidatePhoneNumber</w:t>
+      </w:r>
+      <w:proofErr w:type="spellEnd"/>
+      <w:r>
+        <w:rPr>
+          <w:rFonts w:ascii="Times New Roman" w:hAnsi="Times New Roman" w:cs="Times New Roman"/>
+          <w:sz w:val="28"/>
+          <w:szCs w:val="28"/>
+        </w:rPr>
+        <w:t xml:space="preserve">, </w:t>
+      </w:r>
+      <w:proofErr w:type="spellStart"/>
+      <w:r>
+        <w:rPr>
+          <w:rFonts w:ascii="Times New Roman" w:hAnsi="Times New Roman" w:cs="Times New Roman"/>
+          <w:sz w:val="28"/>
+          <w:szCs w:val="28"/>
+        </w:rPr>
+        <w:t>ValidateName</w:t>
+      </w:r>
+      <w:proofErr w:type="spellEnd"/>
+      <w:r>
+        <w:rPr>
+          <w:rFonts w:ascii="Times New Roman" w:hAnsi="Times New Roman" w:cs="Times New Roman"/>
+          <w:sz w:val="28"/>
+          <w:szCs w:val="28"/>
+        </w:rPr>
+        <w:t xml:space="preserve">, </w:t>
+      </w:r>
+      <w:proofErr w:type="spellStart"/>
+      <w:r>
+        <w:rPr>
+          <w:rFonts w:ascii="Times New Roman" w:hAnsi="Times New Roman" w:cs="Times New Roman"/>
+          <w:sz w:val="28"/>
+          <w:szCs w:val="28"/>
+        </w:rPr>
+        <w:t>ValidateAddress</w:t>
+      </w:r>
+      <w:proofErr w:type="spellEnd"/>
     </w:p>
     <w:p>
       <w:pPr>
@@ -958,6 +1648,7 @@
           <w:szCs w:val="28"/>
         </w:rPr>
       </w:pPr>
+      <w:proofErr w:type="spellStart"/>
       <w:r>
         <w:rPr>
           <w:rFonts w:ascii="Times New Roman" w:hAnsi="Times New Roman" w:cs="Times New Roman"/>
@@ -967,7 +1658,40 @@
           <w:szCs w:val="28"/>
         </w:rPr>
         <w:lastRenderedPageBreak/>
-        <w:t>Tạo Javadoc cho API class</w:t>
+        <w:t>Tạo</w:t>
+      </w:r>
+      <w:proofErr w:type="spellEnd"/>
+      <w:r>
+        <w:rPr>
+          <w:rFonts w:ascii="Times New Roman" w:hAnsi="Times New Roman" w:cs="Times New Roman"/>
+          <w:b/>
+          <w:bCs/>
+          <w:sz w:val="28"/>
+          <w:szCs w:val="28"/>
+        </w:rPr>
+        <w:t xml:space="preserve"> Javadoc </w:t>
+      </w:r>
+      <w:proofErr w:type="spellStart"/>
+      <w:r>
+        <w:rPr>
+          <w:rFonts w:ascii="Times New Roman" w:hAnsi="Times New Roman" w:cs="Times New Roman"/>
+          <w:b/>
+          <w:bCs/>
+          <w:sz w:val="28"/>
+          <w:szCs w:val="28"/>
+        </w:rPr>
+        <w:t>cho</w:t>
+      </w:r>
+      <w:proofErr w:type="spellEnd"/>
+      <w:r>
+        <w:rPr>
+          <w:rFonts w:ascii="Times New Roman" w:hAnsi="Times New Roman" w:cs="Times New Roman"/>
+          <w:b/>
+          <w:bCs/>
+          <w:sz w:val="28"/>
+          <w:szCs w:val="28"/>
+        </w:rPr>
+        <w:t xml:space="preserve"> API class</w:t>
       </w:r>
     </w:p>
     <w:p>
@@ -981,15 +1705,49 @@
           <w:szCs w:val="28"/>
         </w:rPr>
       </w:pPr>
-      <w:r>
-        <w:rPr>
-          <w:rFonts w:ascii="Times New Roman" w:hAnsi="Times New Roman" w:cs="Times New Roman"/>
-          <w:b/>
-          <w:bCs/>
-          <w:sz w:val="28"/>
-          <w:szCs w:val="28"/>
-        </w:rPr>
-        <w:t xml:space="preserve">Thông tin : </w:t>
+      <w:proofErr w:type="spellStart"/>
+      <w:r>
+        <w:rPr>
+          <w:rFonts w:ascii="Times New Roman" w:hAnsi="Times New Roman" w:cs="Times New Roman"/>
+          <w:b/>
+          <w:bCs/>
+          <w:sz w:val="28"/>
+          <w:szCs w:val="28"/>
+        </w:rPr>
+        <w:t>Thông</w:t>
+      </w:r>
+      <w:proofErr w:type="spellEnd"/>
+      <w:r>
+        <w:rPr>
+          <w:rFonts w:ascii="Times New Roman" w:hAnsi="Times New Roman" w:cs="Times New Roman"/>
+          <w:b/>
+          <w:bCs/>
+          <w:sz w:val="28"/>
+          <w:szCs w:val="28"/>
+        </w:rPr>
+        <w:t xml:space="preserve"> </w:t>
+      </w:r>
+      <w:proofErr w:type="gramStart"/>
+      <w:r>
+        <w:rPr>
+          <w:rFonts w:ascii="Times New Roman" w:hAnsi="Times New Roman" w:cs="Times New Roman"/>
+          <w:b/>
+          <w:bCs/>
+          <w:sz w:val="28"/>
+          <w:szCs w:val="28"/>
+        </w:rPr>
+        <w:t>tin :</w:t>
+      </w:r>
+      <w:proofErr w:type="gramEnd"/>
+      <w:r>
+        <w:rPr>
+          <w:rFonts w:ascii="Times New Roman" w:hAnsi="Times New Roman" w:cs="Times New Roman"/>
+          <w:b/>
+          <w:bCs/>
+          <w:sz w:val="28"/>
+          <w:szCs w:val="28"/>
+        </w:rPr>
+        <w:t xml:space="preserve"> </w:t>
       </w:r>
     </w:p>
     <w:p>
@@ -1350,8 +2108,20 @@
           <w:sz w:val="28"/>
           <w:szCs w:val="28"/>
         </w:rPr>
-        <w:t>+ allowMethods</w:t>
-      </w:r>
+        <w:t xml:space="preserve">+ </w:t>
+      </w:r>
+      <w:proofErr w:type="spellStart"/>
+      <w:r>
+        <w:rPr>
+          <w:rFonts w:ascii="Times New Roman" w:hAnsi="Times New Roman" w:cs="Times New Roman"/>
+          <w:b/>
+          <w:bCs/>
+          <w:sz w:val="28"/>
+          <w:szCs w:val="28"/>
+        </w:rPr>
+        <w:t>allowMethods</w:t>
+      </w:r>
+      <w:proofErr w:type="spellEnd"/>
     </w:p>
     <w:p>
       <w:pPr>
@@ -1464,7 +2234,29 @@
           <w:sz w:val="28"/>
           <w:szCs w:val="28"/>
         </w:rPr>
-        <w:t xml:space="preserve"> code với class API</w:t>
+        <w:t xml:space="preserve"> code </w:t>
+      </w:r>
+      <w:proofErr w:type="spellStart"/>
+      <w:r>
+        <w:rPr>
+          <w:rFonts w:ascii="Times New Roman" w:hAnsi="Times New Roman" w:cs="Times New Roman"/>
+          <w:b/>
+          <w:bCs/>
+          <w:sz w:val="28"/>
+          <w:szCs w:val="28"/>
+        </w:rPr>
+        <w:t>với</w:t>
+      </w:r>
+      <w:proofErr w:type="spellEnd"/>
+      <w:r>
+        <w:rPr>
+          <w:rFonts w:ascii="Times New Roman" w:hAnsi="Times New Roman" w:cs="Times New Roman"/>
+          <w:b/>
+          <w:bCs/>
+          <w:sz w:val="28"/>
+          <w:szCs w:val="28"/>
+        </w:rPr>
+        <w:t xml:space="preserve"> class API</w:t>
       </w:r>
     </w:p>
     <w:p>
@@ -1497,8 +2289,20 @@
           <w:sz w:val="28"/>
           <w:szCs w:val="28"/>
         </w:rPr>
-        <w:t>+ setup Connection :</w:t>
-      </w:r>
+        <w:t xml:space="preserve">+ setup </w:t>
+      </w:r>
+      <w:proofErr w:type="gramStart"/>
+      <w:r>
+        <w:rPr>
+          <w:rFonts w:ascii="Times New Roman" w:hAnsi="Times New Roman" w:cs="Times New Roman"/>
+          <w:b/>
+          <w:bCs/>
+          <w:sz w:val="28"/>
+          <w:szCs w:val="28"/>
+        </w:rPr>
+        <w:t>Connection :</w:t>
+      </w:r>
+      <w:proofErr w:type="gramEnd"/>
     </w:p>
     <w:p>
       <w:pPr>
@@ -1571,8 +2375,32 @@
           <w:sz w:val="28"/>
           <w:szCs w:val="28"/>
         </w:rPr>
-        <w:t>+ Read Respone :</w:t>
-      </w:r>
+        <w:t xml:space="preserve">+ Read </w:t>
+      </w:r>
+      <w:proofErr w:type="spellStart"/>
+      <w:proofErr w:type="gramStart"/>
+      <w:r>
+        <w:rPr>
+          <w:rFonts w:ascii="Times New Roman" w:hAnsi="Times New Roman" w:cs="Times New Roman"/>
+          <w:b/>
+          <w:bCs/>
+          <w:sz w:val="28"/>
+          <w:szCs w:val="28"/>
+        </w:rPr>
+        <w:t>Respone</w:t>
+      </w:r>
+      <w:proofErr w:type="spellEnd"/>
+      <w:r>
+        <w:rPr>
+          <w:rFonts w:ascii="Times New Roman" w:hAnsi="Times New Roman" w:cs="Times New Roman"/>
+          <w:b/>
+          <w:bCs/>
+          <w:sz w:val="28"/>
+          <w:szCs w:val="28"/>
+        </w:rPr>
+        <w:t xml:space="preserve"> :</w:t>
+      </w:r>
+      <w:proofErr w:type="gramEnd"/>
     </w:p>
     <w:p>
       <w:pPr>
@@ -1655,7 +2483,117 @@
           <w:sz w:val="28"/>
           <w:szCs w:val="28"/>
         </w:rPr>
-        <w:t>+ 2 phương thức get và post sau khi refactoring</w:t>
+        <w:t xml:space="preserve">+ 2 </w:t>
+      </w:r>
+      <w:proofErr w:type="spellStart"/>
+      <w:r>
+        <w:rPr>
+          <w:rFonts w:ascii="Times New Roman" w:hAnsi="Times New Roman" w:cs="Times New Roman"/>
+          <w:b/>
+          <w:bCs/>
+          <w:sz w:val="28"/>
+          <w:szCs w:val="28"/>
+        </w:rPr>
+        <w:t>phương</w:t>
+      </w:r>
+      <w:proofErr w:type="spellEnd"/>
+      <w:r>
+        <w:rPr>
+          <w:rFonts w:ascii="Times New Roman" w:hAnsi="Times New Roman" w:cs="Times New Roman"/>
+          <w:b/>
+          <w:bCs/>
+          <w:sz w:val="28"/>
+          <w:szCs w:val="28"/>
+        </w:rPr>
+        <w:t xml:space="preserve"> </w:t>
+      </w:r>
+      <w:proofErr w:type="spellStart"/>
+      <w:r>
+        <w:rPr>
+          <w:rFonts w:ascii="Times New Roman" w:hAnsi="Times New Roman" w:cs="Times New Roman"/>
+          <w:b/>
+          <w:bCs/>
+          <w:sz w:val="28"/>
+          <w:szCs w:val="28"/>
+        </w:rPr>
+        <w:t>thức</w:t>
+      </w:r>
+      <w:proofErr w:type="spellEnd"/>
+      <w:r>
+        <w:rPr>
+          <w:rFonts w:ascii="Times New Roman" w:hAnsi="Times New Roman" w:cs="Times New Roman"/>
+          <w:b/>
+          <w:bCs/>
+          <w:sz w:val="28"/>
+          <w:szCs w:val="28"/>
+        </w:rPr>
+        <w:t xml:space="preserve"> get </w:t>
+      </w:r>
+      <w:proofErr w:type="spellStart"/>
+      <w:r>
+        <w:rPr>
+          <w:rFonts w:ascii="Times New Roman" w:hAnsi="Times New Roman" w:cs="Times New Roman"/>
+          <w:b/>
+          <w:bCs/>
+          <w:sz w:val="28"/>
+          <w:szCs w:val="28"/>
+        </w:rPr>
+        <w:t>và</w:t>
+      </w:r>
+      <w:proofErr w:type="spellEnd"/>
+      <w:r>
+        <w:rPr>
+          <w:rFonts w:ascii="Times New Roman" w:hAnsi="Times New Roman" w:cs="Times New Roman"/>
+          <w:b/>
+          <w:bCs/>
+          <w:sz w:val="28"/>
+          <w:szCs w:val="28"/>
+        </w:rPr>
+        <w:t xml:space="preserve"> post </w:t>
+      </w:r>
+      <w:proofErr w:type="spellStart"/>
+      <w:r>
+        <w:rPr>
+          <w:rFonts w:ascii="Times New Roman" w:hAnsi="Times New Roman" w:cs="Times New Roman"/>
+          <w:b/>
+          <w:bCs/>
+          <w:sz w:val="28"/>
+          <w:szCs w:val="28"/>
+        </w:rPr>
+        <w:t>sau</w:t>
+      </w:r>
+      <w:proofErr w:type="spellEnd"/>
+      <w:r>
+        <w:rPr>
+          <w:rFonts w:ascii="Times New Roman" w:hAnsi="Times New Roman" w:cs="Times New Roman"/>
+          <w:b/>
+          <w:bCs/>
+          <w:sz w:val="28"/>
+          <w:szCs w:val="28"/>
+        </w:rPr>
+        <w:t xml:space="preserve"> </w:t>
+      </w:r>
+      <w:proofErr w:type="spellStart"/>
+      <w:r>
+        <w:rPr>
+          <w:rFonts w:ascii="Times New Roman" w:hAnsi="Times New Roman" w:cs="Times New Roman"/>
+          <w:b/>
+          <w:bCs/>
+          <w:sz w:val="28"/>
+          <w:szCs w:val="28"/>
+        </w:rPr>
+        <w:t>khi</w:t>
+      </w:r>
+      <w:proofErr w:type="spellEnd"/>
+      <w:r>
+        <w:rPr>
+          <w:rFonts w:ascii="Times New Roman" w:hAnsi="Times New Roman" w:cs="Times New Roman"/>
+          <w:b/>
+          <w:bCs/>
+          <w:sz w:val="28"/>
+          <w:szCs w:val="28"/>
+        </w:rPr>
+        <w:t xml:space="preserve"> refactoring</w:t>
       </w:r>
     </w:p>
     <w:p>
@@ -1735,16 +2673,84 @@
           <w:szCs w:val="28"/>
         </w:rPr>
       </w:pPr>
-      <w:r>
-        <w:rPr>
-          <w:rFonts w:ascii="Times New Roman" w:hAnsi="Times New Roman" w:cs="Times New Roman"/>
-          <w:b/>
-          <w:bCs/>
-          <w:sz w:val="28"/>
-          <w:szCs w:val="28"/>
-        </w:rPr>
-        <w:t>Bài tập về nhà</w:t>
-      </w:r>
+      <w:proofErr w:type="spellStart"/>
+      <w:r>
+        <w:rPr>
+          <w:rFonts w:ascii="Times New Roman" w:hAnsi="Times New Roman" w:cs="Times New Roman"/>
+          <w:b/>
+          <w:bCs/>
+          <w:sz w:val="28"/>
+          <w:szCs w:val="28"/>
+        </w:rPr>
+        <w:t>Bài</w:t>
+      </w:r>
+      <w:proofErr w:type="spellEnd"/>
+      <w:r>
+        <w:rPr>
+          <w:rFonts w:ascii="Times New Roman" w:hAnsi="Times New Roman" w:cs="Times New Roman"/>
+          <w:b/>
+          <w:bCs/>
+          <w:sz w:val="28"/>
+          <w:szCs w:val="28"/>
+        </w:rPr>
+        <w:t xml:space="preserve"> </w:t>
+      </w:r>
+      <w:proofErr w:type="spellStart"/>
+      <w:r>
+        <w:rPr>
+          <w:rFonts w:ascii="Times New Roman" w:hAnsi="Times New Roman" w:cs="Times New Roman"/>
+          <w:b/>
+          <w:bCs/>
+          <w:sz w:val="28"/>
+          <w:szCs w:val="28"/>
+        </w:rPr>
+        <w:t>tập</w:t>
+      </w:r>
+      <w:proofErr w:type="spellEnd"/>
+      <w:r>
+        <w:rPr>
+          <w:rFonts w:ascii="Times New Roman" w:hAnsi="Times New Roman" w:cs="Times New Roman"/>
+          <w:b/>
+          <w:bCs/>
+          <w:sz w:val="28"/>
+          <w:szCs w:val="28"/>
+        </w:rPr>
+        <w:t xml:space="preserve"> </w:t>
+      </w:r>
+      <w:proofErr w:type="spellStart"/>
+      <w:r>
+        <w:rPr>
+          <w:rFonts w:ascii="Times New Roman" w:hAnsi="Times New Roman" w:cs="Times New Roman"/>
+          <w:b/>
+          <w:bCs/>
+          <w:sz w:val="28"/>
+          <w:szCs w:val="28"/>
+        </w:rPr>
+        <w:t>về</w:t>
+      </w:r>
+      <w:proofErr w:type="spellEnd"/>
+      <w:r>
+        <w:rPr>
+          <w:rFonts w:ascii="Times New Roman" w:hAnsi="Times New Roman" w:cs="Times New Roman"/>
+          <w:b/>
+          <w:bCs/>
+          <w:sz w:val="28"/>
+          <w:szCs w:val="28"/>
+        </w:rPr>
+        <w:t xml:space="preserve"> </w:t>
+      </w:r>
+      <w:proofErr w:type="spellStart"/>
+      <w:r>
+        <w:rPr>
+          <w:rFonts w:ascii="Times New Roman" w:hAnsi="Times New Roman" w:cs="Times New Roman"/>
+          <w:b/>
+          <w:bCs/>
+          <w:sz w:val="28"/>
+          <w:szCs w:val="28"/>
+        </w:rPr>
+        <w:t>nhà</w:t>
+      </w:r>
+      <w:proofErr w:type="spellEnd"/>
     </w:p>
     <w:p>
       <w:pPr>
@@ -1757,15 +2763,49 @@
           <w:szCs w:val="28"/>
         </w:rPr>
       </w:pPr>
-      <w:r>
-        <w:rPr>
-          <w:rFonts w:ascii="Times New Roman" w:hAnsi="Times New Roman" w:cs="Times New Roman"/>
-          <w:b/>
-          <w:bCs/>
-          <w:sz w:val="28"/>
-          <w:szCs w:val="28"/>
-        </w:rPr>
-        <w:t xml:space="preserve">Phần này </w:t>
+      <w:proofErr w:type="spellStart"/>
+      <w:r>
+        <w:rPr>
+          <w:rFonts w:ascii="Times New Roman" w:hAnsi="Times New Roman" w:cs="Times New Roman"/>
+          <w:b/>
+          <w:bCs/>
+          <w:sz w:val="28"/>
+          <w:szCs w:val="28"/>
+        </w:rPr>
+        <w:t>Phần</w:t>
+      </w:r>
+      <w:proofErr w:type="spellEnd"/>
+      <w:r>
+        <w:rPr>
+          <w:rFonts w:ascii="Times New Roman" w:hAnsi="Times New Roman" w:cs="Times New Roman"/>
+          <w:b/>
+          <w:bCs/>
+          <w:sz w:val="28"/>
+          <w:szCs w:val="28"/>
+        </w:rPr>
+        <w:t xml:space="preserve"> </w:t>
+      </w:r>
+      <w:proofErr w:type="spellStart"/>
+      <w:r>
+        <w:rPr>
+          <w:rFonts w:ascii="Times New Roman" w:hAnsi="Times New Roman" w:cs="Times New Roman"/>
+          <w:b/>
+          <w:bCs/>
+          <w:sz w:val="28"/>
+          <w:szCs w:val="28"/>
+        </w:rPr>
+        <w:t>này</w:t>
+      </w:r>
+      <w:proofErr w:type="spellEnd"/>
+      <w:r>
+        <w:rPr>
+          <w:rFonts w:ascii="Times New Roman" w:hAnsi="Times New Roman" w:cs="Times New Roman"/>
+          <w:b/>
+          <w:bCs/>
+          <w:sz w:val="28"/>
+          <w:szCs w:val="28"/>
+        </w:rPr>
+        <w:t xml:space="preserve"> </w:t>
       </w:r>
       <w:r>
         <w:rPr>
@@ -1785,7 +2825,183 @@
           <w:sz w:val="28"/>
           <w:szCs w:val="28"/>
         </w:rPr>
-        <w:t xml:space="preserve">clipse của em bị lỗi nên em chuyển sang dùng </w:t>
+        <w:t xml:space="preserve">clipse </w:t>
+      </w:r>
+      <w:proofErr w:type="spellStart"/>
+      <w:r>
+        <w:rPr>
+          <w:rFonts w:ascii="Times New Roman" w:hAnsi="Times New Roman" w:cs="Times New Roman"/>
+          <w:b/>
+          <w:bCs/>
+          <w:sz w:val="28"/>
+          <w:szCs w:val="28"/>
+        </w:rPr>
+        <w:t>của</w:t>
+      </w:r>
+      <w:proofErr w:type="spellEnd"/>
+      <w:r>
+        <w:rPr>
+          <w:rFonts w:ascii="Times New Roman" w:hAnsi="Times New Roman" w:cs="Times New Roman"/>
+          <w:b/>
+          <w:bCs/>
+          <w:sz w:val="28"/>
+          <w:szCs w:val="28"/>
+        </w:rPr>
+        <w:t xml:space="preserve"> </w:t>
+      </w:r>
+      <w:proofErr w:type="spellStart"/>
+      <w:r>
+        <w:rPr>
+          <w:rFonts w:ascii="Times New Roman" w:hAnsi="Times New Roman" w:cs="Times New Roman"/>
+          <w:b/>
+          <w:bCs/>
+          <w:sz w:val="28"/>
+          <w:szCs w:val="28"/>
+        </w:rPr>
+        <w:t>em</w:t>
+      </w:r>
+      <w:proofErr w:type="spellEnd"/>
+      <w:r>
+        <w:rPr>
+          <w:rFonts w:ascii="Times New Roman" w:hAnsi="Times New Roman" w:cs="Times New Roman"/>
+          <w:b/>
+          <w:bCs/>
+          <w:sz w:val="28"/>
+          <w:szCs w:val="28"/>
+        </w:rPr>
+        <w:t xml:space="preserve"> </w:t>
+      </w:r>
+      <w:proofErr w:type="spellStart"/>
+      <w:r>
+        <w:rPr>
+          <w:rFonts w:ascii="Times New Roman" w:hAnsi="Times New Roman" w:cs="Times New Roman"/>
+          <w:b/>
+          <w:bCs/>
+          <w:sz w:val="28"/>
+          <w:szCs w:val="28"/>
+        </w:rPr>
+        <w:t>bị</w:t>
+      </w:r>
+      <w:proofErr w:type="spellEnd"/>
+      <w:r>
+        <w:rPr>
+          <w:rFonts w:ascii="Times New Roman" w:hAnsi="Times New Roman" w:cs="Times New Roman"/>
+          <w:b/>
+          <w:bCs/>
+          <w:sz w:val="28"/>
+          <w:szCs w:val="28"/>
+        </w:rPr>
+        <w:t xml:space="preserve"> </w:t>
+      </w:r>
+      <w:proofErr w:type="spellStart"/>
+      <w:r>
+        <w:rPr>
+          <w:rFonts w:ascii="Times New Roman" w:hAnsi="Times New Roman" w:cs="Times New Roman"/>
+          <w:b/>
+          <w:bCs/>
+          <w:sz w:val="28"/>
+          <w:szCs w:val="28"/>
+        </w:rPr>
+        <w:t>lỗi</w:t>
+      </w:r>
+      <w:proofErr w:type="spellEnd"/>
+      <w:r>
+        <w:rPr>
+          <w:rFonts w:ascii="Times New Roman" w:hAnsi="Times New Roman" w:cs="Times New Roman"/>
+          <w:b/>
+          <w:bCs/>
+          <w:sz w:val="28"/>
+          <w:szCs w:val="28"/>
+        </w:rPr>
+        <w:t xml:space="preserve"> </w:t>
+      </w:r>
+      <w:proofErr w:type="spellStart"/>
+      <w:r>
+        <w:rPr>
+          <w:rFonts w:ascii="Times New Roman" w:hAnsi="Times New Roman" w:cs="Times New Roman"/>
+          <w:b/>
+          <w:bCs/>
+          <w:sz w:val="28"/>
+          <w:szCs w:val="28"/>
+        </w:rPr>
+        <w:t>nên</w:t>
+      </w:r>
+      <w:proofErr w:type="spellEnd"/>
+      <w:r>
+        <w:rPr>
+          <w:rFonts w:ascii="Times New Roman" w:hAnsi="Times New Roman" w:cs="Times New Roman"/>
+          <w:b/>
+          <w:bCs/>
+          <w:sz w:val="28"/>
+          <w:szCs w:val="28"/>
+        </w:rPr>
+        <w:t xml:space="preserve"> </w:t>
+      </w:r>
+      <w:proofErr w:type="spellStart"/>
+      <w:r>
+        <w:rPr>
+          <w:rFonts w:ascii="Times New Roman" w:hAnsi="Times New Roman" w:cs="Times New Roman"/>
+          <w:b/>
+          <w:bCs/>
+          <w:sz w:val="28"/>
+          <w:szCs w:val="28"/>
+        </w:rPr>
+        <w:t>em</w:t>
+      </w:r>
+      <w:proofErr w:type="spellEnd"/>
+      <w:r>
+        <w:rPr>
+          <w:rFonts w:ascii="Times New Roman" w:hAnsi="Times New Roman" w:cs="Times New Roman"/>
+          <w:b/>
+          <w:bCs/>
+          <w:sz w:val="28"/>
+          <w:szCs w:val="28"/>
+        </w:rPr>
+        <w:t xml:space="preserve"> </w:t>
+      </w:r>
+      <w:proofErr w:type="spellStart"/>
+      <w:r>
+        <w:rPr>
+          <w:rFonts w:ascii="Times New Roman" w:hAnsi="Times New Roman" w:cs="Times New Roman"/>
+          <w:b/>
+          <w:bCs/>
+          <w:sz w:val="28"/>
+          <w:szCs w:val="28"/>
+        </w:rPr>
+        <w:t>chuyển</w:t>
+      </w:r>
+      <w:proofErr w:type="spellEnd"/>
+      <w:r>
+        <w:rPr>
+          <w:rFonts w:ascii="Times New Roman" w:hAnsi="Times New Roman" w:cs="Times New Roman"/>
+          <w:b/>
+          <w:bCs/>
+          <w:sz w:val="28"/>
+          <w:szCs w:val="28"/>
+        </w:rPr>
+        <w:t xml:space="preserve"> sang </w:t>
+      </w:r>
+      <w:proofErr w:type="spellStart"/>
+      <w:r>
+        <w:rPr>
+          <w:rFonts w:ascii="Times New Roman" w:hAnsi="Times New Roman" w:cs="Times New Roman"/>
+          <w:b/>
+          <w:bCs/>
+          <w:sz w:val="28"/>
+          <w:szCs w:val="28"/>
+        </w:rPr>
+        <w:t>dùng</w:t>
+      </w:r>
+      <w:proofErr w:type="spellEnd"/>
+      <w:r>
+        <w:rPr>
+          <w:rFonts w:ascii="Times New Roman" w:hAnsi="Times New Roman" w:cs="Times New Roman"/>
+          <w:b/>
+          <w:bCs/>
+          <w:sz w:val="28"/>
+          <w:szCs w:val="28"/>
+        </w:rPr>
+        <w:t xml:space="preserve"> </w:t>
       </w:r>
       <w:r>
         <w:rPr>
@@ -1805,8 +3021,20 @@
           <w:sz w:val="28"/>
           <w:szCs w:val="28"/>
         </w:rPr>
-        <w:t xml:space="preserve"> Intellij</w:t>
-      </w:r>
+        <w:t xml:space="preserve"> </w:t>
+      </w:r>
+      <w:proofErr w:type="spellStart"/>
+      <w:r>
+        <w:rPr>
+          <w:rFonts w:ascii="Times New Roman" w:hAnsi="Times New Roman" w:cs="Times New Roman"/>
+          <w:b/>
+          <w:bCs/>
+          <w:sz w:val="28"/>
+          <w:szCs w:val="28"/>
+        </w:rPr>
+        <w:t>Intellij</w:t>
+      </w:r>
+      <w:proofErr w:type="spellEnd"/>
       <w:r>
         <w:rPr>
           <w:rFonts w:ascii="Times New Roman" w:hAnsi="Times New Roman" w:cs="Times New Roman"/>
@@ -1837,7 +3065,139 @@
           <w:sz w:val="28"/>
           <w:szCs w:val="28"/>
         </w:rPr>
-        <w:t>4.1. Thêm function check Province hỗ trợ PlaceRushOrder và viết Unit Test</w:t>
+        <w:t xml:space="preserve">4.1. </w:t>
+      </w:r>
+      <w:proofErr w:type="spellStart"/>
+      <w:r>
+        <w:rPr>
+          <w:rFonts w:ascii="Times New Roman" w:hAnsi="Times New Roman" w:cs="Times New Roman"/>
+          <w:b/>
+          <w:bCs/>
+          <w:sz w:val="28"/>
+          <w:szCs w:val="28"/>
+        </w:rPr>
+        <w:t>Thêm</w:t>
+      </w:r>
+      <w:proofErr w:type="spellEnd"/>
+      <w:r>
+        <w:rPr>
+          <w:rFonts w:ascii="Times New Roman" w:hAnsi="Times New Roman" w:cs="Times New Roman"/>
+          <w:b/>
+          <w:bCs/>
+          <w:sz w:val="28"/>
+          <w:szCs w:val="28"/>
+        </w:rPr>
+        <w:t xml:space="preserve"> function check Province </w:t>
+      </w:r>
+      <w:proofErr w:type="spellStart"/>
+      <w:r>
+        <w:rPr>
+          <w:rFonts w:ascii="Times New Roman" w:hAnsi="Times New Roman" w:cs="Times New Roman"/>
+          <w:b/>
+          <w:bCs/>
+          <w:sz w:val="28"/>
+          <w:szCs w:val="28"/>
+        </w:rPr>
+        <w:t>hỗ</w:t>
+      </w:r>
+      <w:proofErr w:type="spellEnd"/>
+      <w:r>
+        <w:rPr>
+          <w:rFonts w:ascii="Times New Roman" w:hAnsi="Times New Roman" w:cs="Times New Roman"/>
+          <w:b/>
+          <w:bCs/>
+          <w:sz w:val="28"/>
+          <w:szCs w:val="28"/>
+        </w:rPr>
+        <w:t xml:space="preserve"> </w:t>
+      </w:r>
+      <w:proofErr w:type="spellStart"/>
+      <w:r>
+        <w:rPr>
+          <w:rFonts w:ascii="Times New Roman" w:hAnsi="Times New Roman" w:cs="Times New Roman"/>
+          <w:b/>
+          <w:bCs/>
+          <w:sz w:val="28"/>
+          <w:szCs w:val="28"/>
+        </w:rPr>
+        <w:t>trợ</w:t>
+      </w:r>
+      <w:proofErr w:type="spellEnd"/>
+      <w:r>
+        <w:rPr>
+          <w:rFonts w:ascii="Times New Roman" w:hAnsi="Times New Roman" w:cs="Times New Roman"/>
+          <w:b/>
+          <w:bCs/>
+          <w:sz w:val="28"/>
+          <w:szCs w:val="28"/>
+        </w:rPr>
+        <w:t xml:space="preserve"> </w:t>
+      </w:r>
+      <w:proofErr w:type="spellStart"/>
+      <w:r>
+        <w:rPr>
+          <w:rFonts w:ascii="Times New Roman" w:hAnsi="Times New Roman" w:cs="Times New Roman"/>
+          <w:b/>
+          <w:bCs/>
+          <w:sz w:val="28"/>
+          <w:szCs w:val="28"/>
+        </w:rPr>
+        <w:t>PlaceRushOrder</w:t>
+      </w:r>
+      <w:proofErr w:type="spellEnd"/>
+      <w:r>
+        <w:rPr>
+          <w:rFonts w:ascii="Times New Roman" w:hAnsi="Times New Roman" w:cs="Times New Roman"/>
+          <w:b/>
+          <w:bCs/>
+          <w:sz w:val="28"/>
+          <w:szCs w:val="28"/>
+        </w:rPr>
+        <w:t xml:space="preserve"> </w:t>
+      </w:r>
+      <w:proofErr w:type="spellStart"/>
+      <w:r>
+        <w:rPr>
+          <w:rFonts w:ascii="Times New Roman" w:hAnsi="Times New Roman" w:cs="Times New Roman"/>
+          <w:b/>
+          <w:bCs/>
+          <w:sz w:val="28"/>
+          <w:szCs w:val="28"/>
+        </w:rPr>
+        <w:t>và</w:t>
+      </w:r>
+      <w:proofErr w:type="spellEnd"/>
+      <w:r>
+        <w:rPr>
+          <w:rFonts w:ascii="Times New Roman" w:hAnsi="Times New Roman" w:cs="Times New Roman"/>
+          <w:b/>
+          <w:bCs/>
+          <w:sz w:val="28"/>
+          <w:szCs w:val="28"/>
+        </w:rPr>
+        <w:t xml:space="preserve"> </w:t>
+      </w:r>
+      <w:proofErr w:type="spellStart"/>
+      <w:r>
+        <w:rPr>
+          <w:rFonts w:ascii="Times New Roman" w:hAnsi="Times New Roman" w:cs="Times New Roman"/>
+          <w:b/>
+          <w:bCs/>
+          <w:sz w:val="28"/>
+          <w:szCs w:val="28"/>
+        </w:rPr>
+        <w:t>viết</w:t>
+      </w:r>
+      <w:proofErr w:type="spellEnd"/>
+      <w:r>
+        <w:rPr>
+          <w:rFonts w:ascii="Times New Roman" w:hAnsi="Times New Roman" w:cs="Times New Roman"/>
+          <w:b/>
+          <w:bCs/>
+          <w:sz w:val="28"/>
+          <w:szCs w:val="28"/>
+        </w:rPr>
+        <w:t xml:space="preserve"> Unit Test</w:t>
       </w:r>
     </w:p>
     <w:p>
@@ -1859,7 +3219,41 @@
           <w:sz w:val="28"/>
           <w:szCs w:val="28"/>
         </w:rPr>
-        <w:t xml:space="preserve">+ Function validateProvince : </w:t>
+        <w:t xml:space="preserve">+ Function </w:t>
+      </w:r>
+      <w:proofErr w:type="spellStart"/>
+      <w:proofErr w:type="gramStart"/>
+      <w:r>
+        <w:rPr>
+          <w:rFonts w:ascii="Times New Roman" w:hAnsi="Times New Roman" w:cs="Times New Roman"/>
+          <w:b/>
+          <w:bCs/>
+          <w:sz w:val="28"/>
+          <w:szCs w:val="28"/>
+        </w:rPr>
+        <w:t>validateProvince</w:t>
+      </w:r>
+      <w:proofErr w:type="spellEnd"/>
+      <w:r>
+        <w:rPr>
+          <w:rFonts w:ascii="Times New Roman" w:hAnsi="Times New Roman" w:cs="Times New Roman"/>
+          <w:b/>
+          <w:bCs/>
+          <w:sz w:val="28"/>
+          <w:szCs w:val="28"/>
+        </w:rPr>
+        <w:t xml:space="preserve"> :</w:t>
+      </w:r>
+      <w:proofErr w:type="gramEnd"/>
+      <w:r>
+        <w:rPr>
+          <w:rFonts w:ascii="Times New Roman" w:hAnsi="Times New Roman" w:cs="Times New Roman"/>
+          <w:b/>
+          <w:bCs/>
+          <w:sz w:val="28"/>
+          <w:szCs w:val="28"/>
+        </w:rPr>
+        <w:t xml:space="preserve"> </w:t>
       </w:r>
     </w:p>
     <w:p>
@@ -1934,8 +3328,64 @@
           <w:szCs w:val="28"/>
         </w:rPr>
         <w:lastRenderedPageBreak/>
-        <w:t>+ Viết Test Unit cho validateProvince</w:t>
-      </w:r>
+        <w:t xml:space="preserve">+ </w:t>
+      </w:r>
+      <w:proofErr w:type="spellStart"/>
+      <w:r>
+        <w:rPr>
+          <w:rFonts w:ascii="Times New Roman" w:hAnsi="Times New Roman" w:cs="Times New Roman"/>
+          <w:b/>
+          <w:bCs/>
+          <w:sz w:val="28"/>
+          <w:szCs w:val="28"/>
+        </w:rPr>
+        <w:t>Viết</w:t>
+      </w:r>
+      <w:proofErr w:type="spellEnd"/>
+      <w:r>
+        <w:rPr>
+          <w:rFonts w:ascii="Times New Roman" w:hAnsi="Times New Roman" w:cs="Times New Roman"/>
+          <w:b/>
+          <w:bCs/>
+          <w:sz w:val="28"/>
+          <w:szCs w:val="28"/>
+        </w:rPr>
+        <w:t xml:space="preserve"> Test Unit </w:t>
+      </w:r>
+      <w:proofErr w:type="spellStart"/>
+      <w:r>
+        <w:rPr>
+          <w:rFonts w:ascii="Times New Roman" w:hAnsi="Times New Roman" w:cs="Times New Roman"/>
+          <w:b/>
+          <w:bCs/>
+          <w:sz w:val="28"/>
+          <w:szCs w:val="28"/>
+        </w:rPr>
+        <w:t>cho</w:t>
+      </w:r>
+      <w:proofErr w:type="spellEnd"/>
+      <w:r>
+        <w:rPr>
+          <w:rFonts w:ascii="Times New Roman" w:hAnsi="Times New Roman" w:cs="Times New Roman"/>
+          <w:b/>
+          <w:bCs/>
+          <w:sz w:val="28"/>
+          <w:szCs w:val="28"/>
+        </w:rPr>
+        <w:t xml:space="preserve"> </w:t>
+      </w:r>
+      <w:proofErr w:type="spellStart"/>
+      <w:r>
+        <w:rPr>
+          <w:rFonts w:ascii="Times New Roman" w:hAnsi="Times New Roman" w:cs="Times New Roman"/>
+          <w:b/>
+          <w:bCs/>
+          <w:sz w:val="28"/>
+          <w:szCs w:val="28"/>
+        </w:rPr>
+        <w:t>validateProvince</w:t>
+      </w:r>
+      <w:proofErr w:type="spellEnd"/>
     </w:p>
     <w:p>
       <w:pPr>
@@ -2020,7 +3470,205 @@
           <w:sz w:val="28"/>
           <w:szCs w:val="28"/>
         </w:rPr>
-        <w:t>4.2. Lập trình thêm lựa chọn Place Rush Order Và viết Javadoc cho UC này.</w:t>
+        <w:t xml:space="preserve">4.2. </w:t>
+      </w:r>
+      <w:proofErr w:type="spellStart"/>
+      <w:r>
+        <w:rPr>
+          <w:rFonts w:ascii="Times New Roman" w:hAnsi="Times New Roman" w:cs="Times New Roman"/>
+          <w:b/>
+          <w:bCs/>
+          <w:sz w:val="28"/>
+          <w:szCs w:val="28"/>
+        </w:rPr>
+        <w:t>Lập</w:t>
+      </w:r>
+      <w:proofErr w:type="spellEnd"/>
+      <w:r>
+        <w:rPr>
+          <w:rFonts w:ascii="Times New Roman" w:hAnsi="Times New Roman" w:cs="Times New Roman"/>
+          <w:b/>
+          <w:bCs/>
+          <w:sz w:val="28"/>
+          <w:szCs w:val="28"/>
+        </w:rPr>
+        <w:t xml:space="preserve"> </w:t>
+      </w:r>
+      <w:proofErr w:type="spellStart"/>
+      <w:r>
+        <w:rPr>
+          <w:rFonts w:ascii="Times New Roman" w:hAnsi="Times New Roman" w:cs="Times New Roman"/>
+          <w:b/>
+          <w:bCs/>
+          <w:sz w:val="28"/>
+          <w:szCs w:val="28"/>
+        </w:rPr>
+        <w:t>trình</w:t>
+      </w:r>
+      <w:proofErr w:type="spellEnd"/>
+      <w:r>
+        <w:rPr>
+          <w:rFonts w:ascii="Times New Roman" w:hAnsi="Times New Roman" w:cs="Times New Roman"/>
+          <w:b/>
+          <w:bCs/>
+          <w:sz w:val="28"/>
+          <w:szCs w:val="28"/>
+        </w:rPr>
+        <w:t xml:space="preserve"> </w:t>
+      </w:r>
+      <w:proofErr w:type="spellStart"/>
+      <w:r>
+        <w:rPr>
+          <w:rFonts w:ascii="Times New Roman" w:hAnsi="Times New Roman" w:cs="Times New Roman"/>
+          <w:b/>
+          <w:bCs/>
+          <w:sz w:val="28"/>
+          <w:szCs w:val="28"/>
+        </w:rPr>
+        <w:t>thêm</w:t>
+      </w:r>
+      <w:proofErr w:type="spellEnd"/>
+      <w:r>
+        <w:rPr>
+          <w:rFonts w:ascii="Times New Roman" w:hAnsi="Times New Roman" w:cs="Times New Roman"/>
+          <w:b/>
+          <w:bCs/>
+          <w:sz w:val="28"/>
+          <w:szCs w:val="28"/>
+        </w:rPr>
+        <w:t xml:space="preserve"> </w:t>
+      </w:r>
+      <w:proofErr w:type="spellStart"/>
+      <w:r>
+        <w:rPr>
+          <w:rFonts w:ascii="Times New Roman" w:hAnsi="Times New Roman" w:cs="Times New Roman"/>
+          <w:b/>
+          <w:bCs/>
+          <w:sz w:val="28"/>
+          <w:szCs w:val="28"/>
+        </w:rPr>
+        <w:t>lựa</w:t>
+      </w:r>
+      <w:proofErr w:type="spellEnd"/>
+      <w:r>
+        <w:rPr>
+          <w:rFonts w:ascii="Times New Roman" w:hAnsi="Times New Roman" w:cs="Times New Roman"/>
+          <w:b/>
+          <w:bCs/>
+          <w:sz w:val="28"/>
+          <w:szCs w:val="28"/>
+        </w:rPr>
+        <w:t xml:space="preserve"> </w:t>
+      </w:r>
+      <w:proofErr w:type="spellStart"/>
+      <w:r>
+        <w:rPr>
+          <w:rFonts w:ascii="Times New Roman" w:hAnsi="Times New Roman" w:cs="Times New Roman"/>
+          <w:b/>
+          <w:bCs/>
+          <w:sz w:val="28"/>
+          <w:szCs w:val="28"/>
+        </w:rPr>
+        <w:t>chọn</w:t>
+      </w:r>
+      <w:proofErr w:type="spellEnd"/>
+      <w:r>
+        <w:rPr>
+          <w:rFonts w:ascii="Times New Roman" w:hAnsi="Times New Roman" w:cs="Times New Roman"/>
+          <w:b/>
+          <w:bCs/>
+          <w:sz w:val="28"/>
+          <w:szCs w:val="28"/>
+        </w:rPr>
+        <w:t xml:space="preserve"> Place Rush Order </w:t>
+      </w:r>
+      <w:proofErr w:type="spellStart"/>
+      <w:r>
+        <w:rPr>
+          <w:rFonts w:ascii="Times New Roman" w:hAnsi="Times New Roman" w:cs="Times New Roman"/>
+          <w:b/>
+          <w:bCs/>
+          <w:sz w:val="28"/>
+          <w:szCs w:val="28"/>
+        </w:rPr>
+        <w:t>Và</w:t>
+      </w:r>
+      <w:proofErr w:type="spellEnd"/>
+      <w:r>
+        <w:rPr>
+          <w:rFonts w:ascii="Times New Roman" w:hAnsi="Times New Roman" w:cs="Times New Roman"/>
+          <w:b/>
+          <w:bCs/>
+          <w:sz w:val="28"/>
+          <w:szCs w:val="28"/>
+        </w:rPr>
+        <w:t xml:space="preserve"> </w:t>
+      </w:r>
+      <w:proofErr w:type="spellStart"/>
+      <w:r>
+        <w:rPr>
+          <w:rFonts w:ascii="Times New Roman" w:hAnsi="Times New Roman" w:cs="Times New Roman"/>
+          <w:b/>
+          <w:bCs/>
+          <w:sz w:val="28"/>
+          <w:szCs w:val="28"/>
+        </w:rPr>
+        <w:t>viết</w:t>
+      </w:r>
+      <w:proofErr w:type="spellEnd"/>
+      <w:r>
+        <w:rPr>
+          <w:rFonts w:ascii="Times New Roman" w:hAnsi="Times New Roman" w:cs="Times New Roman"/>
+          <w:b/>
+          <w:bCs/>
+          <w:sz w:val="28"/>
+          <w:szCs w:val="28"/>
+        </w:rPr>
+        <w:t xml:space="preserve"> Javadoc </w:t>
+      </w:r>
+      <w:proofErr w:type="spellStart"/>
+      <w:r>
+        <w:rPr>
+          <w:rFonts w:ascii="Times New Roman" w:hAnsi="Times New Roman" w:cs="Times New Roman"/>
+          <w:b/>
+          <w:bCs/>
+          <w:sz w:val="28"/>
+          <w:szCs w:val="28"/>
+        </w:rPr>
+        <w:t>cho</w:t>
+      </w:r>
+      <w:proofErr w:type="spellEnd"/>
+      <w:r>
+        <w:rPr>
+          <w:rFonts w:ascii="Times New Roman" w:hAnsi="Times New Roman" w:cs="Times New Roman"/>
+          <w:b/>
+          <w:bCs/>
+          <w:sz w:val="28"/>
+          <w:szCs w:val="28"/>
+        </w:rPr>
+        <w:t xml:space="preserve"> UC </w:t>
+      </w:r>
+      <w:proofErr w:type="spellStart"/>
+      <w:r>
+        <w:rPr>
+          <w:rFonts w:ascii="Times New Roman" w:hAnsi="Times New Roman" w:cs="Times New Roman"/>
+          <w:b/>
+          <w:bCs/>
+          <w:sz w:val="28"/>
+          <w:szCs w:val="28"/>
+        </w:rPr>
+        <w:t>này</w:t>
+      </w:r>
+      <w:proofErr w:type="spellEnd"/>
+      <w:r>
+        <w:rPr>
+          <w:rFonts w:ascii="Times New Roman" w:hAnsi="Times New Roman" w:cs="Times New Roman"/>
+          <w:b/>
+          <w:bCs/>
+          <w:sz w:val="28"/>
+          <w:szCs w:val="28"/>
+        </w:rPr>
+        <w:t>.</w:t>
       </w:r>
     </w:p>
     <w:p>
@@ -2042,8 +3690,108 @@
           <w:sz w:val="28"/>
           <w:szCs w:val="28"/>
         </w:rPr>
-        <w:t>+ Giao diện điền thông tin đặt hàng</w:t>
-      </w:r>
+        <w:t xml:space="preserve">+ Giao </w:t>
+      </w:r>
+      <w:proofErr w:type="spellStart"/>
+      <w:r>
+        <w:rPr>
+          <w:rFonts w:ascii="Times New Roman" w:hAnsi="Times New Roman" w:cs="Times New Roman"/>
+          <w:b/>
+          <w:bCs/>
+          <w:sz w:val="28"/>
+          <w:szCs w:val="28"/>
+        </w:rPr>
+        <w:t>diện</w:t>
+      </w:r>
+      <w:proofErr w:type="spellEnd"/>
+      <w:r>
+        <w:rPr>
+          <w:rFonts w:ascii="Times New Roman" w:hAnsi="Times New Roman" w:cs="Times New Roman"/>
+          <w:b/>
+          <w:bCs/>
+          <w:sz w:val="28"/>
+          <w:szCs w:val="28"/>
+        </w:rPr>
+        <w:t xml:space="preserve"> </w:t>
+      </w:r>
+      <w:proofErr w:type="spellStart"/>
+      <w:r>
+        <w:rPr>
+          <w:rFonts w:ascii="Times New Roman" w:hAnsi="Times New Roman" w:cs="Times New Roman"/>
+          <w:b/>
+          <w:bCs/>
+          <w:sz w:val="28"/>
+          <w:szCs w:val="28"/>
+        </w:rPr>
+        <w:t>điền</w:t>
+      </w:r>
+      <w:proofErr w:type="spellEnd"/>
+      <w:r>
+        <w:rPr>
+          <w:rFonts w:ascii="Times New Roman" w:hAnsi="Times New Roman" w:cs="Times New Roman"/>
+          <w:b/>
+          <w:bCs/>
+          <w:sz w:val="28"/>
+          <w:szCs w:val="28"/>
+        </w:rPr>
+        <w:t xml:space="preserve"> </w:t>
+      </w:r>
+      <w:proofErr w:type="spellStart"/>
+      <w:r>
+        <w:rPr>
+          <w:rFonts w:ascii="Times New Roman" w:hAnsi="Times New Roman" w:cs="Times New Roman"/>
+          <w:b/>
+          <w:bCs/>
+          <w:sz w:val="28"/>
+          <w:szCs w:val="28"/>
+        </w:rPr>
+        <w:t>thông</w:t>
+      </w:r>
+      <w:proofErr w:type="spellEnd"/>
+      <w:r>
+        <w:rPr>
+          <w:rFonts w:ascii="Times New Roman" w:hAnsi="Times New Roman" w:cs="Times New Roman"/>
+          <w:b/>
+          <w:bCs/>
+          <w:sz w:val="28"/>
+          <w:szCs w:val="28"/>
+        </w:rPr>
+        <w:t xml:space="preserve"> tin </w:t>
+      </w:r>
+      <w:proofErr w:type="spellStart"/>
+      <w:r>
+        <w:rPr>
+          <w:rFonts w:ascii="Times New Roman" w:hAnsi="Times New Roman" w:cs="Times New Roman"/>
+          <w:b/>
+          <w:bCs/>
+          <w:sz w:val="28"/>
+          <w:szCs w:val="28"/>
+        </w:rPr>
+        <w:t>đặt</w:t>
+      </w:r>
+      <w:proofErr w:type="spellEnd"/>
+      <w:r>
+        <w:rPr>
+          <w:rFonts w:ascii="Times New Roman" w:hAnsi="Times New Roman" w:cs="Times New Roman"/>
+          <w:b/>
+          <w:bCs/>
+          <w:sz w:val="28"/>
+          <w:szCs w:val="28"/>
+        </w:rPr>
+        <w:t xml:space="preserve"> </w:t>
+      </w:r>
+      <w:proofErr w:type="spellStart"/>
+      <w:r>
+        <w:rPr>
+          <w:rFonts w:ascii="Times New Roman" w:hAnsi="Times New Roman" w:cs="Times New Roman"/>
+          <w:b/>
+          <w:bCs/>
+          <w:sz w:val="28"/>
+          <w:szCs w:val="28"/>
+        </w:rPr>
+        <w:t>hàng</w:t>
+      </w:r>
+      <w:proofErr w:type="spellEnd"/>
     </w:p>
     <w:p>
       <w:pPr>
@@ -2128,7 +3876,73 @@
           <w:sz w:val="28"/>
           <w:szCs w:val="28"/>
         </w:rPr>
-        <w:t>+ Tính toán thêm Shipping Fees</w:t>
+        <w:t xml:space="preserve">+ </w:t>
+      </w:r>
+      <w:proofErr w:type="spellStart"/>
+      <w:r>
+        <w:rPr>
+          <w:rFonts w:ascii="Times New Roman" w:hAnsi="Times New Roman" w:cs="Times New Roman"/>
+          <w:b/>
+          <w:bCs/>
+          <w:sz w:val="28"/>
+          <w:szCs w:val="28"/>
+        </w:rPr>
+        <w:t>Tính</w:t>
+      </w:r>
+      <w:proofErr w:type="spellEnd"/>
+      <w:r>
+        <w:rPr>
+          <w:rFonts w:ascii="Times New Roman" w:hAnsi="Times New Roman" w:cs="Times New Roman"/>
+          <w:b/>
+          <w:bCs/>
+          <w:sz w:val="28"/>
+          <w:szCs w:val="28"/>
+        </w:rPr>
+        <w:t xml:space="preserve"> </w:t>
+      </w:r>
+      <w:proofErr w:type="spellStart"/>
+      <w:r>
+        <w:rPr>
+          <w:rFonts w:ascii="Times New Roman" w:hAnsi="Times New Roman" w:cs="Times New Roman"/>
+          <w:b/>
+          <w:bCs/>
+          <w:sz w:val="28"/>
+          <w:szCs w:val="28"/>
+        </w:rPr>
+        <w:t>toán</w:t>
+      </w:r>
+      <w:proofErr w:type="spellEnd"/>
+      <w:r>
+        <w:rPr>
+          <w:rFonts w:ascii="Times New Roman" w:hAnsi="Times New Roman" w:cs="Times New Roman"/>
+          <w:b/>
+          <w:bCs/>
+          <w:sz w:val="28"/>
+          <w:szCs w:val="28"/>
+        </w:rPr>
+        <w:t xml:space="preserve"> </w:t>
+      </w:r>
+      <w:proofErr w:type="spellStart"/>
+      <w:r>
+        <w:rPr>
+          <w:rFonts w:ascii="Times New Roman" w:hAnsi="Times New Roman" w:cs="Times New Roman"/>
+          <w:b/>
+          <w:bCs/>
+          <w:sz w:val="28"/>
+          <w:szCs w:val="28"/>
+        </w:rPr>
+        <w:t>thêm</w:t>
+      </w:r>
+      <w:proofErr w:type="spellEnd"/>
+      <w:r>
+        <w:rPr>
+          <w:rFonts w:ascii="Times New Roman" w:hAnsi="Times New Roman" w:cs="Times New Roman"/>
+          <w:b/>
+          <w:bCs/>
+          <w:sz w:val="28"/>
+          <w:szCs w:val="28"/>
+        </w:rPr>
+        <w:t xml:space="preserve"> Shipping Fees</w:t>
       </w:r>
     </w:p>
     <w:p>
@@ -2215,7 +4029,227 @@
           <w:szCs w:val="28"/>
         </w:rPr>
         <w:lastRenderedPageBreak/>
-        <w:t xml:space="preserve">+ Trả lại giá trị xem khách hàng có chọn Place Rush Order không </w:t>
+        <w:t xml:space="preserve">+ </w:t>
+      </w:r>
+      <w:proofErr w:type="spellStart"/>
+      <w:r>
+        <w:rPr>
+          <w:rFonts w:ascii="Times New Roman" w:hAnsi="Times New Roman" w:cs="Times New Roman"/>
+          <w:b/>
+          <w:bCs/>
+          <w:sz w:val="28"/>
+          <w:szCs w:val="28"/>
+        </w:rPr>
+        <w:t>Trả</w:t>
+      </w:r>
+      <w:proofErr w:type="spellEnd"/>
+      <w:r>
+        <w:rPr>
+          <w:rFonts w:ascii="Times New Roman" w:hAnsi="Times New Roman" w:cs="Times New Roman"/>
+          <w:b/>
+          <w:bCs/>
+          <w:sz w:val="28"/>
+          <w:szCs w:val="28"/>
+        </w:rPr>
+        <w:t xml:space="preserve"> </w:t>
+      </w:r>
+      <w:proofErr w:type="spellStart"/>
+      <w:r>
+        <w:rPr>
+          <w:rFonts w:ascii="Times New Roman" w:hAnsi="Times New Roman" w:cs="Times New Roman"/>
+          <w:b/>
+          <w:bCs/>
+          <w:sz w:val="28"/>
+          <w:szCs w:val="28"/>
+        </w:rPr>
+        <w:t>lại</w:t>
+      </w:r>
+      <w:proofErr w:type="spellEnd"/>
+      <w:r>
+        <w:rPr>
+          <w:rFonts w:ascii="Times New Roman" w:hAnsi="Times New Roman" w:cs="Times New Roman"/>
+          <w:b/>
+          <w:bCs/>
+          <w:sz w:val="28"/>
+          <w:szCs w:val="28"/>
+        </w:rPr>
+        <w:t xml:space="preserve"> </w:t>
+      </w:r>
+      <w:proofErr w:type="spellStart"/>
+      <w:r>
+        <w:rPr>
+          <w:rFonts w:ascii="Times New Roman" w:hAnsi="Times New Roman" w:cs="Times New Roman"/>
+          <w:b/>
+          <w:bCs/>
+          <w:sz w:val="28"/>
+          <w:szCs w:val="28"/>
+        </w:rPr>
+        <w:t>giá</w:t>
+      </w:r>
+      <w:proofErr w:type="spellEnd"/>
+      <w:r>
+        <w:rPr>
+          <w:rFonts w:ascii="Times New Roman" w:hAnsi="Times New Roman" w:cs="Times New Roman"/>
+          <w:b/>
+          <w:bCs/>
+          <w:sz w:val="28"/>
+          <w:szCs w:val="28"/>
+        </w:rPr>
+        <w:t xml:space="preserve"> </w:t>
+      </w:r>
+      <w:proofErr w:type="spellStart"/>
+      <w:r>
+        <w:rPr>
+          <w:rFonts w:ascii="Times New Roman" w:hAnsi="Times New Roman" w:cs="Times New Roman"/>
+          <w:b/>
+          <w:bCs/>
+          <w:sz w:val="28"/>
+          <w:szCs w:val="28"/>
+        </w:rPr>
+        <w:t>trị</w:t>
+      </w:r>
+      <w:proofErr w:type="spellEnd"/>
+      <w:r>
+        <w:rPr>
+          <w:rFonts w:ascii="Times New Roman" w:hAnsi="Times New Roman" w:cs="Times New Roman"/>
+          <w:b/>
+          <w:bCs/>
+          <w:sz w:val="28"/>
+          <w:szCs w:val="28"/>
+        </w:rPr>
+        <w:t xml:space="preserve"> </w:t>
+      </w:r>
+      <w:proofErr w:type="spellStart"/>
+      <w:r>
+        <w:rPr>
+          <w:rFonts w:ascii="Times New Roman" w:hAnsi="Times New Roman" w:cs="Times New Roman"/>
+          <w:b/>
+          <w:bCs/>
+          <w:sz w:val="28"/>
+          <w:szCs w:val="28"/>
+        </w:rPr>
+        <w:t>xem</w:t>
+      </w:r>
+      <w:proofErr w:type="spellEnd"/>
+      <w:r>
+        <w:rPr>
+          <w:rFonts w:ascii="Times New Roman" w:hAnsi="Times New Roman" w:cs="Times New Roman"/>
+          <w:b/>
+          <w:bCs/>
+          <w:sz w:val="28"/>
+          <w:szCs w:val="28"/>
+        </w:rPr>
+        <w:t xml:space="preserve"> </w:t>
+      </w:r>
+      <w:proofErr w:type="spellStart"/>
+      <w:r>
+        <w:rPr>
+          <w:rFonts w:ascii="Times New Roman" w:hAnsi="Times New Roman" w:cs="Times New Roman"/>
+          <w:b/>
+          <w:bCs/>
+          <w:sz w:val="28"/>
+          <w:szCs w:val="28"/>
+        </w:rPr>
+        <w:t>khách</w:t>
+      </w:r>
+      <w:proofErr w:type="spellEnd"/>
+      <w:r>
+        <w:rPr>
+          <w:rFonts w:ascii="Times New Roman" w:hAnsi="Times New Roman" w:cs="Times New Roman"/>
+          <w:b/>
+          <w:bCs/>
+          <w:sz w:val="28"/>
+          <w:szCs w:val="28"/>
+        </w:rPr>
+        <w:t xml:space="preserve"> </w:t>
+      </w:r>
+      <w:proofErr w:type="spellStart"/>
+      <w:r>
+        <w:rPr>
+          <w:rFonts w:ascii="Times New Roman" w:hAnsi="Times New Roman" w:cs="Times New Roman"/>
+          <w:b/>
+          <w:bCs/>
+          <w:sz w:val="28"/>
+          <w:szCs w:val="28"/>
+        </w:rPr>
+        <w:t>hàng</w:t>
+      </w:r>
+      <w:proofErr w:type="spellEnd"/>
+      <w:r>
+        <w:rPr>
+          <w:rFonts w:ascii="Times New Roman" w:hAnsi="Times New Roman" w:cs="Times New Roman"/>
+          <w:b/>
+          <w:bCs/>
+          <w:sz w:val="28"/>
+          <w:szCs w:val="28"/>
+        </w:rPr>
+        <w:t xml:space="preserve"> </w:t>
+      </w:r>
+      <w:proofErr w:type="spellStart"/>
+      <w:r>
+        <w:rPr>
+          <w:rFonts w:ascii="Times New Roman" w:hAnsi="Times New Roman" w:cs="Times New Roman"/>
+          <w:b/>
+          <w:bCs/>
+          <w:sz w:val="28"/>
+          <w:szCs w:val="28"/>
+        </w:rPr>
+        <w:t>có</w:t>
+      </w:r>
+      <w:proofErr w:type="spellEnd"/>
+      <w:r>
+        <w:rPr>
+          <w:rFonts w:ascii="Times New Roman" w:hAnsi="Times New Roman" w:cs="Times New Roman"/>
+          <w:b/>
+          <w:bCs/>
+          <w:sz w:val="28"/>
+          <w:szCs w:val="28"/>
+        </w:rPr>
+        <w:t xml:space="preserve"> </w:t>
+      </w:r>
+      <w:proofErr w:type="spellStart"/>
+      <w:r>
+        <w:rPr>
+          <w:rFonts w:ascii="Times New Roman" w:hAnsi="Times New Roman" w:cs="Times New Roman"/>
+          <w:b/>
+          <w:bCs/>
+          <w:sz w:val="28"/>
+          <w:szCs w:val="28"/>
+        </w:rPr>
+        <w:t>chọn</w:t>
+      </w:r>
+      <w:proofErr w:type="spellEnd"/>
+      <w:r>
+        <w:rPr>
+          <w:rFonts w:ascii="Times New Roman" w:hAnsi="Times New Roman" w:cs="Times New Roman"/>
+          <w:b/>
+          <w:bCs/>
+          <w:sz w:val="28"/>
+          <w:szCs w:val="28"/>
+        </w:rPr>
+        <w:t xml:space="preserve"> Place Rush Order </w:t>
+      </w:r>
+      <w:proofErr w:type="spellStart"/>
+      <w:r>
+        <w:rPr>
+          <w:rFonts w:ascii="Times New Roman" w:hAnsi="Times New Roman" w:cs="Times New Roman"/>
+          <w:b/>
+          <w:bCs/>
+          <w:sz w:val="28"/>
+          <w:szCs w:val="28"/>
+        </w:rPr>
+        <w:t>không</w:t>
+      </w:r>
+      <w:proofErr w:type="spellEnd"/>
+      <w:r>
+        <w:rPr>
+          <w:rFonts w:ascii="Times New Roman" w:hAnsi="Times New Roman" w:cs="Times New Roman"/>
+          <w:b/>
+          <w:bCs/>
+          <w:sz w:val="28"/>
+          <w:szCs w:val="28"/>
+        </w:rPr>
+        <w:t xml:space="preserve"> </w:t>
       </w:r>
       <w:r>
         <w:rPr>
@@ -2289,8 +4323,372 @@
           <w:sz w:val="28"/>
           <w:szCs w:val="28"/>
         </w:rPr>
-        <w:t>+ Nếu khách hàng có lựa chọn thì kiểm tra xem có đủ điều kiện thực hiện Rush Order không</w:t>
-      </w:r>
+        <w:t xml:space="preserve">+ </w:t>
+      </w:r>
+      <w:proofErr w:type="spellStart"/>
+      <w:r>
+        <w:rPr>
+          <w:rFonts w:ascii="Times New Roman" w:hAnsi="Times New Roman" w:cs="Times New Roman"/>
+          <w:b/>
+          <w:bCs/>
+          <w:sz w:val="28"/>
+          <w:szCs w:val="28"/>
+        </w:rPr>
+        <w:t>Nếu</w:t>
+      </w:r>
+      <w:proofErr w:type="spellEnd"/>
+      <w:r>
+        <w:rPr>
+          <w:rFonts w:ascii="Times New Roman" w:hAnsi="Times New Roman" w:cs="Times New Roman"/>
+          <w:b/>
+          <w:bCs/>
+          <w:sz w:val="28"/>
+          <w:szCs w:val="28"/>
+        </w:rPr>
+        <w:t xml:space="preserve"> </w:t>
+      </w:r>
+      <w:proofErr w:type="spellStart"/>
+      <w:r>
+        <w:rPr>
+          <w:rFonts w:ascii="Times New Roman" w:hAnsi="Times New Roman" w:cs="Times New Roman"/>
+          <w:b/>
+          <w:bCs/>
+          <w:sz w:val="28"/>
+          <w:szCs w:val="28"/>
+        </w:rPr>
+        <w:t>khách</w:t>
+      </w:r>
+      <w:proofErr w:type="spellEnd"/>
+      <w:r>
+        <w:rPr>
+          <w:rFonts w:ascii="Times New Roman" w:hAnsi="Times New Roman" w:cs="Times New Roman"/>
+          <w:b/>
+          <w:bCs/>
+          <w:sz w:val="28"/>
+          <w:szCs w:val="28"/>
+        </w:rPr>
+        <w:t xml:space="preserve"> </w:t>
+      </w:r>
+      <w:proofErr w:type="spellStart"/>
+      <w:r>
+        <w:rPr>
+          <w:rFonts w:ascii="Times New Roman" w:hAnsi="Times New Roman" w:cs="Times New Roman"/>
+          <w:b/>
+          <w:bCs/>
+          <w:sz w:val="28"/>
+          <w:szCs w:val="28"/>
+        </w:rPr>
+        <w:t>hàng</w:t>
+      </w:r>
+      <w:proofErr w:type="spellEnd"/>
+      <w:r>
+        <w:rPr>
+          <w:rFonts w:ascii="Times New Roman" w:hAnsi="Times New Roman" w:cs="Times New Roman"/>
+          <w:b/>
+          <w:bCs/>
+          <w:sz w:val="28"/>
+          <w:szCs w:val="28"/>
+        </w:rPr>
+        <w:t xml:space="preserve"> </w:t>
+      </w:r>
+      <w:proofErr w:type="spellStart"/>
+      <w:r>
+        <w:rPr>
+          <w:rFonts w:ascii="Times New Roman" w:hAnsi="Times New Roman" w:cs="Times New Roman"/>
+          <w:b/>
+          <w:bCs/>
+          <w:sz w:val="28"/>
+          <w:szCs w:val="28"/>
+        </w:rPr>
+        <w:t>có</w:t>
+      </w:r>
+      <w:proofErr w:type="spellEnd"/>
+      <w:r>
+        <w:rPr>
+          <w:rFonts w:ascii="Times New Roman" w:hAnsi="Times New Roman" w:cs="Times New Roman"/>
+          <w:b/>
+          <w:bCs/>
+          <w:sz w:val="28"/>
+          <w:szCs w:val="28"/>
+        </w:rPr>
+        <w:t xml:space="preserve"> </w:t>
+      </w:r>
+      <w:proofErr w:type="spellStart"/>
+      <w:r>
+        <w:rPr>
+          <w:rFonts w:ascii="Times New Roman" w:hAnsi="Times New Roman" w:cs="Times New Roman"/>
+          <w:b/>
+          <w:bCs/>
+          <w:sz w:val="28"/>
+          <w:szCs w:val="28"/>
+        </w:rPr>
+        <w:t>lựa</w:t>
+      </w:r>
+      <w:proofErr w:type="spellEnd"/>
+      <w:r>
+        <w:rPr>
+          <w:rFonts w:ascii="Times New Roman" w:hAnsi="Times New Roman" w:cs="Times New Roman"/>
+          <w:b/>
+          <w:bCs/>
+          <w:sz w:val="28"/>
+          <w:szCs w:val="28"/>
+        </w:rPr>
+        <w:t xml:space="preserve"> </w:t>
+      </w:r>
+      <w:proofErr w:type="spellStart"/>
+      <w:r>
+        <w:rPr>
+          <w:rFonts w:ascii="Times New Roman" w:hAnsi="Times New Roman" w:cs="Times New Roman"/>
+          <w:b/>
+          <w:bCs/>
+          <w:sz w:val="28"/>
+          <w:szCs w:val="28"/>
+        </w:rPr>
+        <w:t>chọn</w:t>
+      </w:r>
+      <w:proofErr w:type="spellEnd"/>
+      <w:r>
+        <w:rPr>
+          <w:rFonts w:ascii="Times New Roman" w:hAnsi="Times New Roman" w:cs="Times New Roman"/>
+          <w:b/>
+          <w:bCs/>
+          <w:sz w:val="28"/>
+          <w:szCs w:val="28"/>
+        </w:rPr>
+        <w:t xml:space="preserve"> </w:t>
+      </w:r>
+      <w:proofErr w:type="spellStart"/>
+      <w:r>
+        <w:rPr>
+          <w:rFonts w:ascii="Times New Roman" w:hAnsi="Times New Roman" w:cs="Times New Roman"/>
+          <w:b/>
+          <w:bCs/>
+          <w:sz w:val="28"/>
+          <w:szCs w:val="28"/>
+        </w:rPr>
+        <w:t>thì</w:t>
+      </w:r>
+      <w:proofErr w:type="spellEnd"/>
+      <w:r>
+        <w:rPr>
+          <w:rFonts w:ascii="Times New Roman" w:hAnsi="Times New Roman" w:cs="Times New Roman"/>
+          <w:b/>
+          <w:bCs/>
+          <w:sz w:val="28"/>
+          <w:szCs w:val="28"/>
+        </w:rPr>
+        <w:t xml:space="preserve"> </w:t>
+      </w:r>
+      <w:proofErr w:type="spellStart"/>
+      <w:r>
+        <w:rPr>
+          <w:rFonts w:ascii="Times New Roman" w:hAnsi="Times New Roman" w:cs="Times New Roman"/>
+          <w:b/>
+          <w:bCs/>
+          <w:sz w:val="28"/>
+          <w:szCs w:val="28"/>
+        </w:rPr>
+        <w:t>kiểm</w:t>
+      </w:r>
+      <w:proofErr w:type="spellEnd"/>
+      <w:r>
+        <w:rPr>
+          <w:rFonts w:ascii="Times New Roman" w:hAnsi="Times New Roman" w:cs="Times New Roman"/>
+          <w:b/>
+          <w:bCs/>
+          <w:sz w:val="28"/>
+          <w:szCs w:val="28"/>
+        </w:rPr>
+        <w:t xml:space="preserve"> </w:t>
+      </w:r>
+      <w:proofErr w:type="spellStart"/>
+      <w:r>
+        <w:rPr>
+          <w:rFonts w:ascii="Times New Roman" w:hAnsi="Times New Roman" w:cs="Times New Roman"/>
+          <w:b/>
+          <w:bCs/>
+          <w:sz w:val="28"/>
+          <w:szCs w:val="28"/>
+        </w:rPr>
+        <w:t>tra</w:t>
+      </w:r>
+      <w:proofErr w:type="spellEnd"/>
+      <w:r>
+        <w:rPr>
+          <w:rFonts w:ascii="Times New Roman" w:hAnsi="Times New Roman" w:cs="Times New Roman"/>
+          <w:b/>
+          <w:bCs/>
+          <w:sz w:val="28"/>
+          <w:szCs w:val="28"/>
+        </w:rPr>
+        <w:t xml:space="preserve"> </w:t>
+      </w:r>
+      <w:proofErr w:type="spellStart"/>
+      <w:r>
+        <w:rPr>
+          <w:rFonts w:ascii="Times New Roman" w:hAnsi="Times New Roman" w:cs="Times New Roman"/>
+          <w:b/>
+          <w:bCs/>
+          <w:sz w:val="28"/>
+          <w:szCs w:val="28"/>
+        </w:rPr>
+        <w:t>xem</w:t>
+      </w:r>
+      <w:proofErr w:type="spellEnd"/>
+      <w:r>
+        <w:rPr>
+          <w:rFonts w:ascii="Times New Roman" w:hAnsi="Times New Roman" w:cs="Times New Roman"/>
+          <w:b/>
+          <w:bCs/>
+          <w:sz w:val="28"/>
+          <w:szCs w:val="28"/>
+        </w:rPr>
+        <w:t xml:space="preserve"> </w:t>
+      </w:r>
+      <w:proofErr w:type="spellStart"/>
+      <w:r>
+        <w:rPr>
+          <w:rFonts w:ascii="Times New Roman" w:hAnsi="Times New Roman" w:cs="Times New Roman"/>
+          <w:b/>
+          <w:bCs/>
+          <w:sz w:val="28"/>
+          <w:szCs w:val="28"/>
+        </w:rPr>
+        <w:t>có</w:t>
+      </w:r>
+      <w:proofErr w:type="spellEnd"/>
+      <w:r>
+        <w:rPr>
+          <w:rFonts w:ascii="Times New Roman" w:hAnsi="Times New Roman" w:cs="Times New Roman"/>
+          <w:b/>
+          <w:bCs/>
+          <w:sz w:val="28"/>
+          <w:szCs w:val="28"/>
+        </w:rPr>
+        <w:t xml:space="preserve"> </w:t>
+      </w:r>
+      <w:proofErr w:type="spellStart"/>
+      <w:r>
+        <w:rPr>
+          <w:rFonts w:ascii="Times New Roman" w:hAnsi="Times New Roman" w:cs="Times New Roman"/>
+          <w:b/>
+          <w:bCs/>
+          <w:sz w:val="28"/>
+          <w:szCs w:val="28"/>
+        </w:rPr>
+        <w:t>đủ</w:t>
+      </w:r>
+      <w:proofErr w:type="spellEnd"/>
+      <w:r>
+        <w:rPr>
+          <w:rFonts w:ascii="Times New Roman" w:hAnsi="Times New Roman" w:cs="Times New Roman"/>
+          <w:b/>
+          <w:bCs/>
+          <w:sz w:val="28"/>
+          <w:szCs w:val="28"/>
+        </w:rPr>
+        <w:t xml:space="preserve"> </w:t>
+      </w:r>
+      <w:proofErr w:type="spellStart"/>
+      <w:r>
+        <w:rPr>
+          <w:rFonts w:ascii="Times New Roman" w:hAnsi="Times New Roman" w:cs="Times New Roman"/>
+          <w:b/>
+          <w:bCs/>
+          <w:sz w:val="28"/>
+          <w:szCs w:val="28"/>
+        </w:rPr>
+        <w:t>điều</w:t>
+      </w:r>
+      <w:proofErr w:type="spellEnd"/>
+      <w:r>
+        <w:rPr>
+          <w:rFonts w:ascii="Times New Roman" w:hAnsi="Times New Roman" w:cs="Times New Roman"/>
+          <w:b/>
+          <w:bCs/>
+          <w:sz w:val="28"/>
+          <w:szCs w:val="28"/>
+        </w:rPr>
+        <w:t xml:space="preserve"> </w:t>
+      </w:r>
+      <w:proofErr w:type="spellStart"/>
+      <w:r>
+        <w:rPr>
+          <w:rFonts w:ascii="Times New Roman" w:hAnsi="Times New Roman" w:cs="Times New Roman"/>
+          <w:b/>
+          <w:bCs/>
+          <w:sz w:val="28"/>
+          <w:szCs w:val="28"/>
+        </w:rPr>
+        <w:t>kiện</w:t>
+      </w:r>
+      <w:proofErr w:type="spellEnd"/>
+      <w:r>
+        <w:rPr>
+          <w:rFonts w:ascii="Times New Roman" w:hAnsi="Times New Roman" w:cs="Times New Roman"/>
+          <w:b/>
+          <w:bCs/>
+          <w:sz w:val="28"/>
+          <w:szCs w:val="28"/>
+        </w:rPr>
+        <w:t xml:space="preserve"> </w:t>
+      </w:r>
+      <w:proofErr w:type="spellStart"/>
+      <w:r>
+        <w:rPr>
+          <w:rFonts w:ascii="Times New Roman" w:hAnsi="Times New Roman" w:cs="Times New Roman"/>
+          <w:b/>
+          <w:bCs/>
+          <w:sz w:val="28"/>
+          <w:szCs w:val="28"/>
+        </w:rPr>
+        <w:t>thực</w:t>
+      </w:r>
+      <w:proofErr w:type="spellEnd"/>
+      <w:r>
+        <w:rPr>
+          <w:rFonts w:ascii="Times New Roman" w:hAnsi="Times New Roman" w:cs="Times New Roman"/>
+          <w:b/>
+          <w:bCs/>
+          <w:sz w:val="28"/>
+          <w:szCs w:val="28"/>
+        </w:rPr>
+        <w:t xml:space="preserve"> </w:t>
+      </w:r>
+      <w:proofErr w:type="spellStart"/>
+      <w:r>
+        <w:rPr>
+          <w:rFonts w:ascii="Times New Roman" w:hAnsi="Times New Roman" w:cs="Times New Roman"/>
+          <w:b/>
+          <w:bCs/>
+          <w:sz w:val="28"/>
+          <w:szCs w:val="28"/>
+        </w:rPr>
+        <w:t>hiện</w:t>
+      </w:r>
+      <w:proofErr w:type="spellEnd"/>
+      <w:r>
+        <w:rPr>
+          <w:rFonts w:ascii="Times New Roman" w:hAnsi="Times New Roman" w:cs="Times New Roman"/>
+          <w:b/>
+          <w:bCs/>
+          <w:sz w:val="28"/>
+          <w:szCs w:val="28"/>
+        </w:rPr>
+        <w:t xml:space="preserve"> Rush Order </w:t>
+      </w:r>
+      <w:proofErr w:type="spellStart"/>
+      <w:r>
+        <w:rPr>
+          <w:rFonts w:ascii="Times New Roman" w:hAnsi="Times New Roman" w:cs="Times New Roman"/>
+          <w:b/>
+          <w:bCs/>
+          <w:sz w:val="28"/>
+          <w:szCs w:val="28"/>
+        </w:rPr>
+        <w:t>không</w:t>
+      </w:r>
+      <w:proofErr w:type="spellEnd"/>
     </w:p>
     <w:p>
       <w:pPr>
@@ -2376,8 +4774,186 @@
           <w:szCs w:val="28"/>
         </w:rPr>
         <w:lastRenderedPageBreak/>
-        <w:t>+ Kết quả của chương trình theo từng bước :</w:t>
-      </w:r>
+        <w:t xml:space="preserve">+ </w:t>
+      </w:r>
+      <w:proofErr w:type="spellStart"/>
+      <w:r>
+        <w:rPr>
+          <w:rFonts w:ascii="Times New Roman" w:hAnsi="Times New Roman" w:cs="Times New Roman"/>
+          <w:b/>
+          <w:bCs/>
+          <w:sz w:val="28"/>
+          <w:szCs w:val="28"/>
+        </w:rPr>
+        <w:t>Kết</w:t>
+      </w:r>
+      <w:proofErr w:type="spellEnd"/>
+      <w:r>
+        <w:rPr>
+          <w:rFonts w:ascii="Times New Roman" w:hAnsi="Times New Roman" w:cs="Times New Roman"/>
+          <w:b/>
+          <w:bCs/>
+          <w:sz w:val="28"/>
+          <w:szCs w:val="28"/>
+        </w:rPr>
+        <w:t xml:space="preserve"> </w:t>
+      </w:r>
+      <w:proofErr w:type="spellStart"/>
+      <w:r>
+        <w:rPr>
+          <w:rFonts w:ascii="Times New Roman" w:hAnsi="Times New Roman" w:cs="Times New Roman"/>
+          <w:b/>
+          <w:bCs/>
+          <w:sz w:val="28"/>
+          <w:szCs w:val="28"/>
+        </w:rPr>
+        <w:t>quả</w:t>
+      </w:r>
+      <w:proofErr w:type="spellEnd"/>
+      <w:r>
+        <w:rPr>
+          <w:rFonts w:ascii="Times New Roman" w:hAnsi="Times New Roman" w:cs="Times New Roman"/>
+          <w:b/>
+          <w:bCs/>
+          <w:sz w:val="28"/>
+          <w:szCs w:val="28"/>
+        </w:rPr>
+        <w:t xml:space="preserve"> </w:t>
+      </w:r>
+      <w:proofErr w:type="spellStart"/>
+      <w:r>
+        <w:rPr>
+          <w:rFonts w:ascii="Times New Roman" w:hAnsi="Times New Roman" w:cs="Times New Roman"/>
+          <w:b/>
+          <w:bCs/>
+          <w:sz w:val="28"/>
+          <w:szCs w:val="28"/>
+        </w:rPr>
+        <w:t>của</w:t>
+      </w:r>
+      <w:proofErr w:type="spellEnd"/>
+      <w:r>
+        <w:rPr>
+          <w:rFonts w:ascii="Times New Roman" w:hAnsi="Times New Roman" w:cs="Times New Roman"/>
+          <w:b/>
+          <w:bCs/>
+          <w:sz w:val="28"/>
+          <w:szCs w:val="28"/>
+        </w:rPr>
+        <w:t xml:space="preserve"> </w:t>
+      </w:r>
+      <w:proofErr w:type="spellStart"/>
+      <w:r>
+        <w:rPr>
+          <w:rFonts w:ascii="Times New Roman" w:hAnsi="Times New Roman" w:cs="Times New Roman"/>
+          <w:b/>
+          <w:bCs/>
+          <w:sz w:val="28"/>
+          <w:szCs w:val="28"/>
+        </w:rPr>
+        <w:t>chương</w:t>
+      </w:r>
+      <w:proofErr w:type="spellEnd"/>
+      <w:r>
+        <w:rPr>
+          <w:rFonts w:ascii="Times New Roman" w:hAnsi="Times New Roman" w:cs="Times New Roman"/>
+          <w:b/>
+          <w:bCs/>
+          <w:sz w:val="28"/>
+          <w:szCs w:val="28"/>
+        </w:rPr>
+        <w:t xml:space="preserve"> </w:t>
+      </w:r>
+      <w:proofErr w:type="spellStart"/>
+      <w:r>
+        <w:rPr>
+          <w:rFonts w:ascii="Times New Roman" w:hAnsi="Times New Roman" w:cs="Times New Roman"/>
+          <w:b/>
+          <w:bCs/>
+          <w:sz w:val="28"/>
+          <w:szCs w:val="28"/>
+        </w:rPr>
+        <w:t>trình</w:t>
+      </w:r>
+      <w:proofErr w:type="spellEnd"/>
+      <w:r>
+        <w:rPr>
+          <w:rFonts w:ascii="Times New Roman" w:hAnsi="Times New Roman" w:cs="Times New Roman"/>
+          <w:b/>
+          <w:bCs/>
+          <w:sz w:val="28"/>
+          <w:szCs w:val="28"/>
+        </w:rPr>
+        <w:t xml:space="preserve"> </w:t>
+      </w:r>
+      <w:proofErr w:type="spellStart"/>
+      <w:r>
+        <w:rPr>
+          <w:rFonts w:ascii="Times New Roman" w:hAnsi="Times New Roman" w:cs="Times New Roman"/>
+          <w:b/>
+          <w:bCs/>
+          <w:sz w:val="28"/>
+          <w:szCs w:val="28"/>
+        </w:rPr>
+        <w:t>theo</w:t>
+      </w:r>
+      <w:proofErr w:type="spellEnd"/>
+      <w:r>
+        <w:rPr>
+          <w:rFonts w:ascii="Times New Roman" w:hAnsi="Times New Roman" w:cs="Times New Roman"/>
+          <w:b/>
+          <w:bCs/>
+          <w:sz w:val="28"/>
+          <w:szCs w:val="28"/>
+        </w:rPr>
+        <w:t xml:space="preserve"> </w:t>
+      </w:r>
+      <w:proofErr w:type="spellStart"/>
+      <w:r>
+        <w:rPr>
+          <w:rFonts w:ascii="Times New Roman" w:hAnsi="Times New Roman" w:cs="Times New Roman"/>
+          <w:b/>
+          <w:bCs/>
+          <w:sz w:val="28"/>
+          <w:szCs w:val="28"/>
+        </w:rPr>
+        <w:t>từng</w:t>
+      </w:r>
+      <w:proofErr w:type="spellEnd"/>
+      <w:r>
+        <w:rPr>
+          <w:rFonts w:ascii="Times New Roman" w:hAnsi="Times New Roman" w:cs="Times New Roman"/>
+          <w:b/>
+          <w:bCs/>
+          <w:sz w:val="28"/>
+          <w:szCs w:val="28"/>
+        </w:rPr>
+        <w:t xml:space="preserve"> </w:t>
+      </w:r>
+      <w:proofErr w:type="spellStart"/>
+      <w:proofErr w:type="gramStart"/>
+      <w:r>
+        <w:rPr>
+          <w:rFonts w:ascii="Times New Roman" w:hAnsi="Times New Roman" w:cs="Times New Roman"/>
+          <w:b/>
+          <w:bCs/>
+          <w:sz w:val="28"/>
+          <w:szCs w:val="28"/>
+        </w:rPr>
+        <w:t>bước</w:t>
+      </w:r>
+      <w:proofErr w:type="spellEnd"/>
+      <w:r>
+        <w:rPr>
+          <w:rFonts w:ascii="Times New Roman" w:hAnsi="Times New Roman" w:cs="Times New Roman"/>
+          <w:b/>
+          <w:bCs/>
+          <w:sz w:val="28"/>
+          <w:szCs w:val="28"/>
+        </w:rPr>
+        <w:t xml:space="preserve"> :</w:t>
+      </w:r>
+      <w:proofErr w:type="gramEnd"/>
     </w:p>
     <w:p>
       <w:pPr>
@@ -2753,15 +5329,93 @@
           <w:szCs w:val="28"/>
         </w:rPr>
       </w:pPr>
-      <w:r>
-        <w:rPr>
-          <w:rFonts w:ascii="Times New Roman" w:hAnsi="Times New Roman" w:cs="Times New Roman"/>
-          <w:b/>
-          <w:bCs/>
-          <w:sz w:val="28"/>
-          <w:szCs w:val="28"/>
-        </w:rPr>
-        <w:t xml:space="preserve">Thông báo thành công </w:t>
+      <w:proofErr w:type="spellStart"/>
+      <w:r>
+        <w:rPr>
+          <w:rFonts w:ascii="Times New Roman" w:hAnsi="Times New Roman" w:cs="Times New Roman"/>
+          <w:b/>
+          <w:bCs/>
+          <w:sz w:val="28"/>
+          <w:szCs w:val="28"/>
+        </w:rPr>
+        <w:t>Thông</w:t>
+      </w:r>
+      <w:proofErr w:type="spellEnd"/>
+      <w:r>
+        <w:rPr>
+          <w:rFonts w:ascii="Times New Roman" w:hAnsi="Times New Roman" w:cs="Times New Roman"/>
+          <w:b/>
+          <w:bCs/>
+          <w:sz w:val="28"/>
+          <w:szCs w:val="28"/>
+        </w:rPr>
+        <w:t xml:space="preserve"> </w:t>
+      </w:r>
+      <w:proofErr w:type="spellStart"/>
+      <w:r>
+        <w:rPr>
+          <w:rFonts w:ascii="Times New Roman" w:hAnsi="Times New Roman" w:cs="Times New Roman"/>
+          <w:b/>
+          <w:bCs/>
+          <w:sz w:val="28"/>
+          <w:szCs w:val="28"/>
+        </w:rPr>
+        <w:t>báo</w:t>
+      </w:r>
+      <w:proofErr w:type="spellEnd"/>
+      <w:r>
+        <w:rPr>
+          <w:rFonts w:ascii="Times New Roman" w:hAnsi="Times New Roman" w:cs="Times New Roman"/>
+          <w:b/>
+          <w:bCs/>
+          <w:sz w:val="28"/>
+          <w:szCs w:val="28"/>
+        </w:rPr>
+        <w:t xml:space="preserve"> </w:t>
+      </w:r>
+      <w:proofErr w:type="spellStart"/>
+      <w:r>
+        <w:rPr>
+          <w:rFonts w:ascii="Times New Roman" w:hAnsi="Times New Roman" w:cs="Times New Roman"/>
+          <w:b/>
+          <w:bCs/>
+          <w:sz w:val="28"/>
+          <w:szCs w:val="28"/>
+        </w:rPr>
+        <w:t>thành</w:t>
+      </w:r>
+      <w:proofErr w:type="spellEnd"/>
+      <w:r>
+        <w:rPr>
+          <w:rFonts w:ascii="Times New Roman" w:hAnsi="Times New Roman" w:cs="Times New Roman"/>
+          <w:b/>
+          <w:bCs/>
+          <w:sz w:val="28"/>
+          <w:szCs w:val="28"/>
+        </w:rPr>
+        <w:t xml:space="preserve"> </w:t>
+      </w:r>
+      <w:proofErr w:type="spellStart"/>
+      <w:r>
+        <w:rPr>
+          <w:rFonts w:ascii="Times New Roman" w:hAnsi="Times New Roman" w:cs="Times New Roman"/>
+          <w:b/>
+          <w:bCs/>
+          <w:sz w:val="28"/>
+          <w:szCs w:val="28"/>
+        </w:rPr>
+        <w:t>công</w:t>
+      </w:r>
+      <w:proofErr w:type="spellEnd"/>
+      <w:r>
+        <w:rPr>
+          <w:rFonts w:ascii="Times New Roman" w:hAnsi="Times New Roman" w:cs="Times New Roman"/>
+          <w:b/>
+          <w:bCs/>
+          <w:sz w:val="28"/>
+          <w:szCs w:val="28"/>
+        </w:rPr>
+        <w:t xml:space="preserve"> </w:t>
       </w:r>
     </w:p>
     <w:p>
@@ -2782,7 +5436,7 @@
           <wp:inline distT="0" distB="0" distL="0" distR="0" wp14:anchorId="3D2D5DBF" wp14:editId="74DC7B23">
             <wp:extent cx="5943600" cy="3343275"/>
             <wp:effectExtent l="0" t="0" r="0" b="9525"/>
-            <wp:docPr id="23" name="Picture 23"/>
+            <wp:docPr id="23" name="Picture 23" descr="A screenshot of a computer&#10;&#10;Description automatically generated"/>
             <wp:cNvGraphicFramePr>
               <a:graphicFrameLocks xmlns:a="http://schemas.openxmlformats.org/drawingml/2006/main" noChangeAspect="1"/>
             </wp:cNvGraphicFramePr>
@@ -2790,7 +5444,7 @@
               <a:graphicData uri="http://schemas.openxmlformats.org/drawingml/2006/picture">
                 <pic:pic xmlns:pic="http://schemas.openxmlformats.org/drawingml/2006/picture">
                   <pic:nvPicPr>
-                    <pic:cNvPr id="1" name=""/>
+                    <pic:cNvPr id="23" name="Picture 23" descr="A screenshot of a computer&#10;&#10;Description automatically generated"/>
                     <pic:cNvPicPr/>
                   </pic:nvPicPr>
                   <pic:blipFill>

</xml_diff>